<commit_message>
made report on 6th lab on optimisation
</commit_message>
<xml_diff>
--- a/6 Семестр/Оптимизация/Лаб.6 Вар.23 БИВТ-20-1 Смирнов-1.docx
+++ b/6 Семестр/Оптимизация/Лаб.6 Вар.23 БИВТ-20-1 Смирнов-1.docx
@@ -1232,19 +1232,7 @@
           <w:rPr>
             <w:rFonts w:ascii="Cambria Math" w:hAnsi="Cambria Math"/>
           </w:rPr>
-          <m:t>∈</m:t>
-        </m:r>
-        <m:r>
-          <w:rPr>
-            <w:rFonts w:ascii="Cambria Math" w:hAnsi="Cambria Math"/>
-          </w:rPr>
-          <m:t>U</m:t>
-        </m:r>
-        <m:r>
-          <w:rPr>
-            <w:rFonts w:ascii="Cambria Math" w:hAnsi="Cambria Math"/>
-          </w:rPr>
-          <m:t xml:space="preserve">, что </m:t>
+          <m:t xml:space="preserve">∈U, что </m:t>
         </m:r>
         <m:r>
           <w:rPr>
@@ -1410,13 +1398,7 @@
               <w:rPr>
                 <w:rFonts w:ascii="Cambria Math" w:hAnsi="Cambria Math"/>
               </w:rPr>
-              <m:t xml:space="preserve">, </m:t>
-            </m:r>
-            <m:r>
-              <w:rPr>
-                <w:rFonts w:ascii="Cambria Math" w:hAnsi="Cambria Math"/>
-              </w:rPr>
-              <m:t xml:space="preserve"> где можноство точек </m:t>
+              <m:t xml:space="preserve">,  где можноство точек </m:t>
             </m:r>
             <m:r>
               <w:rPr>
@@ -1560,39 +1542,7 @@
               <w:szCs w:val="36"/>
               <w:lang w:eastAsia="ru-RU"/>
             </w:rPr>
-            <m:t>≤</m:t>
-          </m:r>
-          <m:r>
-            <w:rPr>
-              <w:rFonts w:ascii="Cambria Math" w:hAnsi="Cambria Math" w:cs="Times New Roman"/>
-              <w:szCs w:val="36"/>
-              <w:lang w:eastAsia="ru-RU"/>
-            </w:rPr>
-            <m:t>0, j=</m:t>
-          </m:r>
-          <m:r>
-            <w:rPr>
-              <w:rFonts w:ascii="Cambria Math" w:hAnsi="Cambria Math" w:cs="Times New Roman"/>
-              <w:szCs w:val="36"/>
-              <w:lang w:eastAsia="ru-RU"/>
-            </w:rPr>
-            <m:t>m+1</m:t>
-          </m:r>
-          <m:r>
-            <w:rPr>
-              <w:rFonts w:ascii="Cambria Math" w:hAnsi="Cambria Math" w:cs="Times New Roman"/>
-              <w:szCs w:val="36"/>
-              <w:lang w:eastAsia="ru-RU"/>
-            </w:rPr>
-            <m:t>,…,</m:t>
-          </m:r>
-          <m:r>
-            <w:rPr>
-              <w:rFonts w:ascii="Cambria Math" w:hAnsi="Cambria Math" w:cs="Times New Roman"/>
-              <w:szCs w:val="36"/>
-              <w:lang w:eastAsia="ru-RU"/>
-            </w:rPr>
-            <m:t>p.</m:t>
+            <m:t>≤0, j=m+1,…,p.</m:t>
           </m:r>
         </m:oMath>
       </m:oMathPara>
@@ -1609,42 +1559,3815 @@
         </w:rPr>
       </w:pPr>
       <w:r>
-        <w:t>Листинг программ</w:t>
-      </w:r>
-    </w:p>
-    <w:p>
-      <w:pPr>
-        <w:ind w:firstLine="0"/>
-        <w:rPr>
-          <w:rFonts w:cs="Times New Roman"/>
-        </w:rPr>
+        <w:t>Графическое представление</w:t>
+      </w:r>
+    </w:p>
+    <w:p>
+      <w:pPr>
+        <w:pStyle w:val="a3"/>
+      </w:pPr>
+      <w:r>
+        <w:drawing>
+          <wp:inline distT="0" distB="0" distL="0" distR="0" wp14:anchorId="6C4FB311" wp14:editId="48958A03">
+            <wp:extent cx="4859695" cy="3704167"/>
+            <wp:effectExtent l="0" t="0" r="0" b="0"/>
+            <wp:docPr id="1" name="Рисунок 1"/>
+            <wp:cNvGraphicFramePr>
+              <a:graphicFrameLocks xmlns:a="http://schemas.openxmlformats.org/drawingml/2006/main" noChangeAspect="1"/>
+            </wp:cNvGraphicFramePr>
+            <a:graphic xmlns:a="http://schemas.openxmlformats.org/drawingml/2006/main">
+              <a:graphicData uri="http://schemas.openxmlformats.org/drawingml/2006/picture">
+                <pic:pic xmlns:pic="http://schemas.openxmlformats.org/drawingml/2006/picture">
+                  <pic:nvPicPr>
+                    <pic:cNvPr id="1" name=""/>
+                    <pic:cNvPicPr/>
+                  </pic:nvPicPr>
+                  <pic:blipFill>
+                    <a:blip r:embed="rId5"/>
+                    <a:stretch>
+                      <a:fillRect/>
+                    </a:stretch>
+                  </pic:blipFill>
+                  <pic:spPr>
+                    <a:xfrm>
+                      <a:off x="0" y="0"/>
+                      <a:ext cx="4870068" cy="3712073"/>
+                    </a:xfrm>
+                    <a:prstGeom prst="rect">
+                      <a:avLst/>
+                    </a:prstGeom>
+                  </pic:spPr>
+                </pic:pic>
+              </a:graphicData>
+            </a:graphic>
+          </wp:inline>
+        </w:drawing>
+      </w:r>
+    </w:p>
+    <w:p>
+      <w:pPr>
+        <w:pStyle w:val="a3"/>
+      </w:pPr>
+      <w:r>
+        <w:t>Рисунок 1 – График функции.</w:t>
+      </w:r>
+    </w:p>
+    <w:p>
+      <w:pPr>
+        <w:pStyle w:val="a3"/>
+      </w:pPr>
+    </w:p>
+    <w:p>
+      <w:pPr>
+        <w:pStyle w:val="a3"/>
+      </w:pPr>
+      <w:r>
+        <w:lastRenderedPageBreak/>
+        <w:drawing>
+          <wp:inline distT="0" distB="0" distL="0" distR="0" wp14:anchorId="2BDC723A" wp14:editId="4316EC71">
+            <wp:extent cx="3420534" cy="3420534"/>
+            <wp:effectExtent l="0" t="0" r="8890" b="8890"/>
+            <wp:docPr id="3" name="Рисунок 3"/>
+            <wp:cNvGraphicFramePr>
+              <a:graphicFrameLocks xmlns:a="http://schemas.openxmlformats.org/drawingml/2006/main" noChangeAspect="1"/>
+            </wp:cNvGraphicFramePr>
+            <a:graphic xmlns:a="http://schemas.openxmlformats.org/drawingml/2006/main">
+              <a:graphicData uri="http://schemas.openxmlformats.org/drawingml/2006/picture">
+                <pic:pic xmlns:pic="http://schemas.openxmlformats.org/drawingml/2006/picture">
+                  <pic:nvPicPr>
+                    <pic:cNvPr id="1" name=""/>
+                    <pic:cNvPicPr/>
+                  </pic:nvPicPr>
+                  <pic:blipFill>
+                    <a:blip r:embed="rId6"/>
+                    <a:stretch>
+                      <a:fillRect/>
+                    </a:stretch>
+                  </pic:blipFill>
+                  <pic:spPr>
+                    <a:xfrm>
+                      <a:off x="0" y="0"/>
+                      <a:ext cx="3422728" cy="3422728"/>
+                    </a:xfrm>
+                    <a:prstGeom prst="rect">
+                      <a:avLst/>
+                    </a:prstGeom>
+                  </pic:spPr>
+                </pic:pic>
+              </a:graphicData>
+            </a:graphic>
+          </wp:inline>
+        </w:drawing>
+      </w:r>
+    </w:p>
+    <w:p>
+      <w:pPr>
+        <w:pStyle w:val="a3"/>
+      </w:pPr>
+      <w:r>
+        <w:t>Рисунок 2а – График функции с областью ограничения.</w:t>
+      </w:r>
+    </w:p>
+    <w:p>
+      <w:pPr>
+        <w:pStyle w:val="a3"/>
+      </w:pPr>
+      <w:r>
+        <w:rPr>
+          <w:lang w:val="en-US"/>
+        </w:rPr>
+        <w:drawing>
+          <wp:inline distT="0" distB="0" distL="0" distR="0" wp14:anchorId="61798EEE" wp14:editId="0F6D1F2C">
+            <wp:extent cx="3517900" cy="3412887"/>
+            <wp:effectExtent l="0" t="0" r="6350" b="0"/>
+            <wp:docPr id="4" name="Рисунок 4"/>
+            <wp:cNvGraphicFramePr>
+              <a:graphicFrameLocks xmlns:a="http://schemas.openxmlformats.org/drawingml/2006/main" noChangeAspect="1"/>
+            </wp:cNvGraphicFramePr>
+            <a:graphic xmlns:a="http://schemas.openxmlformats.org/drawingml/2006/main">
+              <a:graphicData uri="http://schemas.openxmlformats.org/drawingml/2006/picture">
+                <pic:pic xmlns:pic="http://schemas.openxmlformats.org/drawingml/2006/picture">
+                  <pic:nvPicPr>
+                    <pic:cNvPr id="1" name=""/>
+                    <pic:cNvPicPr/>
+                  </pic:nvPicPr>
+                  <pic:blipFill>
+                    <a:blip r:embed="rId7"/>
+                    <a:stretch>
+                      <a:fillRect/>
+                    </a:stretch>
+                  </pic:blipFill>
+                  <pic:spPr>
+                    <a:xfrm>
+                      <a:off x="0" y="0"/>
+                      <a:ext cx="3526942" cy="3421659"/>
+                    </a:xfrm>
+                    <a:prstGeom prst="rect">
+                      <a:avLst/>
+                    </a:prstGeom>
+                  </pic:spPr>
+                </pic:pic>
+              </a:graphicData>
+            </a:graphic>
+          </wp:inline>
+        </w:drawing>
+      </w:r>
+      <w:r>
+        <w:t xml:space="preserve"> </w:t>
+      </w:r>
+    </w:p>
+    <w:p>
+      <w:pPr>
+        <w:pStyle w:val="a3"/>
+      </w:pPr>
+      <w:r>
+        <w:t xml:space="preserve">Рисунок </w:t>
+      </w:r>
+      <w:r>
+        <w:t>2</w:t>
+      </w:r>
+      <w:r>
+        <w:t>б – График функции с областью ограничения.</w:t>
+      </w:r>
+    </w:p>
+    <w:p>
+      <w:pPr>
+        <w:pStyle w:val="2"/>
+        <w:numPr>
+          <w:ilvl w:val="0"/>
+          <w:numId w:val="1"/>
+        </w:numPr>
+        <w:rPr>
+          <w:lang w:val="en-US"/>
+        </w:rPr>
+      </w:pPr>
+      <w:r>
+        <w:t>Листинг программы</w:t>
+      </w:r>
+    </w:p>
+    <w:p>
+      <w:r>
+        <w:t>Методы для вычисления функции и производных:</w:t>
+      </w:r>
+    </w:p>
+    <w:p>
+      <w:pPr>
+        <w:jc w:val="left"/>
+        <w:rPr>
+          <w:rFonts w:ascii="Courier New" w:hAnsi="Courier New" w:cs="Courier New"/>
+          <w:lang w:val="en-US"/>
+        </w:rPr>
+      </w:pPr>
+      <w:proofErr w:type="spellStart"/>
+      <w:r>
+        <w:rPr>
+          <w:rFonts w:ascii="Courier New" w:hAnsi="Courier New" w:cs="Courier New"/>
+          <w:lang w:val="en-US"/>
+        </w:rPr>
+        <w:t>def</w:t>
+      </w:r>
+      <w:proofErr w:type="spellEnd"/>
+      <w:r>
+        <w:rPr>
+          <w:rFonts w:ascii="Courier New" w:hAnsi="Courier New" w:cs="Courier New"/>
+          <w:lang w:val="en-US"/>
+        </w:rPr>
+        <w:t xml:space="preserve"> </w:t>
+      </w:r>
+      <w:proofErr w:type="gramStart"/>
+      <w:r>
+        <w:rPr>
+          <w:rFonts w:ascii="Courier New" w:hAnsi="Courier New" w:cs="Courier New"/>
+          <w:lang w:val="en-US"/>
+        </w:rPr>
+        <w:t>f(</w:t>
+      </w:r>
+      <w:proofErr w:type="gramEnd"/>
+      <w:r>
+        <w:rPr>
+          <w:rFonts w:ascii="Courier New" w:hAnsi="Courier New" w:cs="Courier New"/>
+          <w:lang w:val="en-US"/>
+        </w:rPr>
+        <w:t>x1, x2):</w:t>
+      </w:r>
+    </w:p>
+    <w:p>
+      <w:pPr>
+        <w:jc w:val="left"/>
+        <w:rPr>
+          <w:rFonts w:ascii="Courier New" w:hAnsi="Courier New" w:cs="Courier New"/>
+          <w:lang w:val="en-US"/>
+        </w:rPr>
+      </w:pPr>
+      <w:r>
+        <w:rPr>
+          <w:rFonts w:ascii="Courier New" w:hAnsi="Courier New" w:cs="Courier New"/>
+          <w:lang w:val="en-US"/>
+        </w:rPr>
+        <w:t xml:space="preserve">    return (x1-</w:t>
+      </w:r>
+      <w:proofErr w:type="gramStart"/>
+      <w:r>
+        <w:rPr>
+          <w:rFonts w:ascii="Courier New" w:hAnsi="Courier New" w:cs="Courier New"/>
+          <w:lang w:val="en-US"/>
+        </w:rPr>
+        <w:t>6)*</w:t>
+      </w:r>
+      <w:proofErr w:type="gramEnd"/>
+      <w:r>
+        <w:rPr>
+          <w:rFonts w:ascii="Courier New" w:hAnsi="Courier New" w:cs="Courier New"/>
+          <w:lang w:val="en-US"/>
+        </w:rPr>
+        <w:t>*2 +(x2-7)**2</w:t>
+      </w:r>
+    </w:p>
+    <w:p>
+      <w:pPr>
+        <w:jc w:val="left"/>
+        <w:rPr>
+          <w:rFonts w:ascii="Courier New" w:hAnsi="Courier New" w:cs="Courier New"/>
+          <w:lang w:val="en-US"/>
+        </w:rPr>
+      </w:pPr>
+    </w:p>
+    <w:p>
+      <w:pPr>
+        <w:jc w:val="left"/>
+        <w:rPr>
+          <w:rFonts w:ascii="Courier New" w:hAnsi="Courier New" w:cs="Courier New"/>
+          <w:lang w:val="en-US"/>
+        </w:rPr>
+      </w:pPr>
+      <w:proofErr w:type="spellStart"/>
+      <w:r>
+        <w:rPr>
+          <w:rFonts w:ascii="Courier New" w:hAnsi="Courier New" w:cs="Courier New"/>
+          <w:lang w:val="en-US"/>
+        </w:rPr>
+        <w:t>def</w:t>
+      </w:r>
+      <w:proofErr w:type="spellEnd"/>
+      <w:r>
+        <w:rPr>
+          <w:rFonts w:ascii="Courier New" w:hAnsi="Courier New" w:cs="Courier New"/>
+          <w:lang w:val="en-US"/>
+        </w:rPr>
+        <w:t xml:space="preserve"> f_x1(x1, x2):</w:t>
+      </w:r>
+    </w:p>
+    <w:p>
+      <w:pPr>
+        <w:jc w:val="left"/>
+        <w:rPr>
+          <w:rFonts w:ascii="Courier New" w:hAnsi="Courier New" w:cs="Courier New"/>
+          <w:lang w:val="en-US"/>
+        </w:rPr>
+      </w:pPr>
+      <w:r>
+        <w:rPr>
+          <w:rFonts w:ascii="Courier New" w:hAnsi="Courier New" w:cs="Courier New"/>
+          <w:lang w:val="en-US"/>
+        </w:rPr>
+        <w:t xml:space="preserve">    return 2*x1 - 12</w:t>
+      </w:r>
+    </w:p>
+    <w:p>
+      <w:pPr>
+        <w:jc w:val="left"/>
+        <w:rPr>
+          <w:rFonts w:ascii="Courier New" w:hAnsi="Courier New" w:cs="Courier New"/>
+          <w:lang w:val="en-US"/>
+        </w:rPr>
+      </w:pPr>
+    </w:p>
+    <w:p>
+      <w:pPr>
+        <w:jc w:val="left"/>
+        <w:rPr>
+          <w:rFonts w:ascii="Courier New" w:hAnsi="Courier New" w:cs="Courier New"/>
+          <w:lang w:val="en-US"/>
+        </w:rPr>
+      </w:pPr>
+      <w:proofErr w:type="spellStart"/>
+      <w:r>
+        <w:rPr>
+          <w:rFonts w:ascii="Courier New" w:hAnsi="Courier New" w:cs="Courier New"/>
+          <w:lang w:val="en-US"/>
+        </w:rPr>
+        <w:t>def</w:t>
+      </w:r>
+      <w:proofErr w:type="spellEnd"/>
+      <w:r>
+        <w:rPr>
+          <w:rFonts w:ascii="Courier New" w:hAnsi="Courier New" w:cs="Courier New"/>
+          <w:lang w:val="en-US"/>
+        </w:rPr>
+        <w:t xml:space="preserve"> f_x2(x1, x2):</w:t>
+      </w:r>
+    </w:p>
+    <w:p>
+      <w:pPr>
+        <w:jc w:val="left"/>
+        <w:rPr>
+          <w:rFonts w:ascii="Courier New" w:hAnsi="Courier New" w:cs="Courier New"/>
+          <w:lang w:val="en-US"/>
+        </w:rPr>
+      </w:pPr>
+      <w:r>
+        <w:rPr>
+          <w:rFonts w:ascii="Courier New" w:hAnsi="Courier New" w:cs="Courier New"/>
+          <w:lang w:val="en-US"/>
+        </w:rPr>
+        <w:t xml:space="preserve">    return 2*x2 </w:t>
+      </w:r>
+      <w:r>
+        <w:rPr>
+          <w:rFonts w:ascii="Courier New" w:hAnsi="Courier New" w:cs="Courier New"/>
+          <w:lang w:val="en-US"/>
+        </w:rPr>
+        <w:t>–</w:t>
+      </w:r>
+      <w:r>
+        <w:rPr>
+          <w:rFonts w:ascii="Courier New" w:hAnsi="Courier New" w:cs="Courier New"/>
+          <w:lang w:val="en-US"/>
+        </w:rPr>
+        <w:t xml:space="preserve"> 14</w:t>
+      </w:r>
+    </w:p>
+    <w:p>
+      <w:pPr>
+        <w:jc w:val="left"/>
+        <w:rPr>
+          <w:rFonts w:ascii="Courier New" w:hAnsi="Courier New" w:cs="Courier New"/>
+          <w:lang w:val="en-US"/>
+        </w:rPr>
+      </w:pPr>
+    </w:p>
+    <w:p>
+      <w:r>
+        <w:t>Методы для вычисления барьерных функций:</w:t>
+      </w:r>
+    </w:p>
+    <w:p>
+      <w:pPr>
+        <w:jc w:val="left"/>
+        <w:rPr>
+          <w:rFonts w:ascii="Courier New" w:hAnsi="Courier New" w:cs="Courier New"/>
+        </w:rPr>
+      </w:pPr>
+    </w:p>
+    <w:p>
+      <w:pPr>
+        <w:jc w:val="left"/>
+        <w:rPr>
+          <w:rFonts w:ascii="Courier New" w:hAnsi="Courier New" w:cs="Courier New"/>
+          <w:lang w:val="en-US"/>
+        </w:rPr>
+      </w:pPr>
+      <w:proofErr w:type="spellStart"/>
+      <w:r>
+        <w:rPr>
+          <w:rFonts w:ascii="Courier New" w:hAnsi="Courier New" w:cs="Courier New"/>
+          <w:lang w:val="en-US"/>
+        </w:rPr>
+        <w:t>def</w:t>
+      </w:r>
+      <w:proofErr w:type="spellEnd"/>
+      <w:r>
+        <w:rPr>
+          <w:rFonts w:ascii="Courier New" w:hAnsi="Courier New" w:cs="Courier New"/>
+          <w:lang w:val="en-US"/>
+        </w:rPr>
+        <w:t xml:space="preserve"> g1(x1, x2):</w:t>
+      </w:r>
+    </w:p>
+    <w:p>
+      <w:pPr>
+        <w:jc w:val="left"/>
+        <w:rPr>
+          <w:rFonts w:ascii="Courier New" w:hAnsi="Courier New" w:cs="Courier New"/>
+          <w:lang w:val="en-US"/>
+        </w:rPr>
+      </w:pPr>
+      <w:r>
+        <w:rPr>
+          <w:rFonts w:ascii="Courier New" w:hAnsi="Courier New" w:cs="Courier New"/>
+          <w:lang w:val="en-US"/>
+        </w:rPr>
+        <w:t xml:space="preserve">    return -3*x1 - 2*x2 + 6</w:t>
+      </w:r>
+    </w:p>
+    <w:p>
+      <w:pPr>
+        <w:jc w:val="left"/>
+        <w:rPr>
+          <w:rFonts w:ascii="Courier New" w:hAnsi="Courier New" w:cs="Courier New"/>
+          <w:lang w:val="en-US"/>
+        </w:rPr>
+      </w:pPr>
+    </w:p>
+    <w:p>
+      <w:pPr>
+        <w:jc w:val="left"/>
+        <w:rPr>
+          <w:rFonts w:ascii="Courier New" w:hAnsi="Courier New" w:cs="Courier New"/>
+          <w:lang w:val="en-US"/>
+        </w:rPr>
+      </w:pPr>
+      <w:proofErr w:type="spellStart"/>
+      <w:r>
+        <w:rPr>
+          <w:rFonts w:ascii="Courier New" w:hAnsi="Courier New" w:cs="Courier New"/>
+          <w:lang w:val="en-US"/>
+        </w:rPr>
+        <w:t>def</w:t>
+      </w:r>
+      <w:proofErr w:type="spellEnd"/>
+      <w:r>
+        <w:rPr>
+          <w:rFonts w:ascii="Courier New" w:hAnsi="Courier New" w:cs="Courier New"/>
+          <w:lang w:val="en-US"/>
+        </w:rPr>
+        <w:t xml:space="preserve"> g2(x1, x2):</w:t>
+      </w:r>
+    </w:p>
+    <w:p>
+      <w:pPr>
+        <w:jc w:val="left"/>
+        <w:rPr>
+          <w:rFonts w:ascii="Courier New" w:hAnsi="Courier New" w:cs="Courier New"/>
+          <w:lang w:val="en-US"/>
+        </w:rPr>
+      </w:pPr>
+      <w:r>
+        <w:rPr>
+          <w:rFonts w:ascii="Courier New" w:hAnsi="Courier New" w:cs="Courier New"/>
+          <w:lang w:val="en-US"/>
+        </w:rPr>
+        <w:t xml:space="preserve">    return -x1 + x2 - 3</w:t>
+      </w:r>
+    </w:p>
+    <w:p>
+      <w:pPr>
+        <w:jc w:val="left"/>
+        <w:rPr>
+          <w:rFonts w:ascii="Courier New" w:hAnsi="Courier New" w:cs="Courier New"/>
+          <w:lang w:val="en-US"/>
+        </w:rPr>
+      </w:pPr>
+    </w:p>
+    <w:p>
+      <w:pPr>
+        <w:jc w:val="left"/>
+        <w:rPr>
+          <w:rFonts w:ascii="Courier New" w:hAnsi="Courier New" w:cs="Courier New"/>
+          <w:lang w:val="en-US"/>
+        </w:rPr>
+      </w:pPr>
+      <w:proofErr w:type="spellStart"/>
+      <w:r>
+        <w:rPr>
+          <w:rFonts w:ascii="Courier New" w:hAnsi="Courier New" w:cs="Courier New"/>
+          <w:lang w:val="en-US"/>
+        </w:rPr>
+        <w:t>def</w:t>
+      </w:r>
+      <w:proofErr w:type="spellEnd"/>
+      <w:r>
+        <w:rPr>
+          <w:rFonts w:ascii="Courier New" w:hAnsi="Courier New" w:cs="Courier New"/>
+          <w:lang w:val="en-US"/>
+        </w:rPr>
+        <w:t xml:space="preserve"> g3(x1, x2):</w:t>
+      </w:r>
+    </w:p>
+    <w:p>
+      <w:pPr>
+        <w:jc w:val="left"/>
+        <w:rPr>
+          <w:rFonts w:ascii="Courier New" w:hAnsi="Courier New" w:cs="Courier New"/>
+          <w:lang w:val="en-US"/>
+        </w:rPr>
+      </w:pPr>
+      <w:r>
+        <w:rPr>
+          <w:rFonts w:ascii="Courier New" w:hAnsi="Courier New" w:cs="Courier New"/>
+          <w:lang w:val="en-US"/>
+        </w:rPr>
+        <w:t xml:space="preserve">    return x1 + x2 - 7</w:t>
+      </w:r>
+    </w:p>
+    <w:p>
+      <w:pPr>
+        <w:jc w:val="left"/>
+        <w:rPr>
+          <w:rFonts w:ascii="Courier New" w:hAnsi="Courier New" w:cs="Courier New"/>
+          <w:lang w:val="en-US"/>
+        </w:rPr>
+      </w:pPr>
+    </w:p>
+    <w:p>
+      <w:pPr>
+        <w:jc w:val="left"/>
+        <w:rPr>
+          <w:rFonts w:ascii="Courier New" w:hAnsi="Courier New" w:cs="Courier New"/>
+          <w:lang w:val="en-US"/>
+        </w:rPr>
+      </w:pPr>
+      <w:proofErr w:type="spellStart"/>
+      <w:r>
+        <w:rPr>
+          <w:rFonts w:ascii="Courier New" w:hAnsi="Courier New" w:cs="Courier New"/>
+          <w:lang w:val="en-US"/>
+        </w:rPr>
+        <w:t>def</w:t>
+      </w:r>
+      <w:proofErr w:type="spellEnd"/>
+      <w:r>
+        <w:rPr>
+          <w:rFonts w:ascii="Courier New" w:hAnsi="Courier New" w:cs="Courier New"/>
+          <w:lang w:val="en-US"/>
+        </w:rPr>
+        <w:t xml:space="preserve"> g4(x1, x2):</w:t>
+      </w:r>
+    </w:p>
+    <w:p>
+      <w:pPr>
+        <w:jc w:val="left"/>
+        <w:rPr>
+          <w:rFonts w:ascii="Courier New" w:hAnsi="Courier New" w:cs="Courier New"/>
+          <w:lang w:val="en-US"/>
+        </w:rPr>
+      </w:pPr>
+      <w:r>
+        <w:rPr>
+          <w:rFonts w:ascii="Courier New" w:hAnsi="Courier New" w:cs="Courier New"/>
+          <w:lang w:val="en-US"/>
+        </w:rPr>
+        <w:t xml:space="preserve">    return 2*x1 - 3*x2 </w:t>
+      </w:r>
+      <w:r>
+        <w:rPr>
+          <w:rFonts w:ascii="Courier New" w:hAnsi="Courier New" w:cs="Courier New"/>
+          <w:lang w:val="en-US"/>
+        </w:rPr>
+        <w:t>–</w:t>
+      </w:r>
+      <w:r>
+        <w:rPr>
+          <w:rFonts w:ascii="Courier New" w:hAnsi="Courier New" w:cs="Courier New"/>
+          <w:lang w:val="en-US"/>
+        </w:rPr>
+        <w:t xml:space="preserve"> 4</w:t>
+      </w:r>
+    </w:p>
+    <w:p>
+      <w:pPr>
+        <w:jc w:val="left"/>
+        <w:rPr>
+          <w:rFonts w:ascii="Courier New" w:hAnsi="Courier New" w:cs="Courier New"/>
+          <w:lang w:val="en-US"/>
+        </w:rPr>
+      </w:pPr>
+    </w:p>
+    <w:p>
+      <w:r>
+        <w:t xml:space="preserve">Методы для </w:t>
+      </w:r>
+      <w:r>
+        <w:t>проверки выхода за пределы области ограничений</w:t>
+      </w:r>
+      <w:r>
+        <w:t>:</w:t>
+      </w:r>
+    </w:p>
+    <w:p>
+      <w:pPr>
+        <w:jc w:val="left"/>
+        <w:rPr>
+          <w:rFonts w:ascii="Courier New" w:hAnsi="Courier New" w:cs="Courier New"/>
+          <w:lang w:val="en-US"/>
+        </w:rPr>
+      </w:pPr>
+      <w:proofErr w:type="spellStart"/>
+      <w:r>
+        <w:rPr>
+          <w:rFonts w:ascii="Courier New" w:hAnsi="Courier New" w:cs="Courier New"/>
+          <w:lang w:val="en-US"/>
+        </w:rPr>
+        <w:t>def</w:t>
+      </w:r>
+      <w:proofErr w:type="spellEnd"/>
+      <w:r>
+        <w:rPr>
+          <w:rFonts w:ascii="Courier New" w:hAnsi="Courier New" w:cs="Courier New"/>
+          <w:lang w:val="en-US"/>
+        </w:rPr>
+        <w:t xml:space="preserve"> g1_</w:t>
+      </w:r>
+      <w:proofErr w:type="gramStart"/>
+      <w:r>
+        <w:rPr>
+          <w:rFonts w:ascii="Courier New" w:hAnsi="Courier New" w:cs="Courier New"/>
+          <w:lang w:val="en-US"/>
+        </w:rPr>
+        <w:t>bool(</w:t>
+      </w:r>
+      <w:proofErr w:type="gramEnd"/>
+      <w:r>
+        <w:rPr>
+          <w:rFonts w:ascii="Courier New" w:hAnsi="Courier New" w:cs="Courier New"/>
+          <w:lang w:val="en-US"/>
+        </w:rPr>
+        <w:t>x1, x2):</w:t>
+      </w:r>
+    </w:p>
+    <w:p>
+      <w:pPr>
+        <w:jc w:val="left"/>
+        <w:rPr>
+          <w:rFonts w:ascii="Courier New" w:hAnsi="Courier New" w:cs="Courier New"/>
+          <w:lang w:val="en-US"/>
+        </w:rPr>
+      </w:pPr>
+      <w:r>
+        <w:rPr>
+          <w:rFonts w:ascii="Courier New" w:hAnsi="Courier New" w:cs="Courier New"/>
+          <w:lang w:val="en-US"/>
+        </w:rPr>
+        <w:t xml:space="preserve">    return -3*x1 - 2*x2 + 6 &lt;= 0</w:t>
+      </w:r>
+    </w:p>
+    <w:p>
+      <w:pPr>
+        <w:jc w:val="left"/>
+        <w:rPr>
+          <w:rFonts w:ascii="Courier New" w:hAnsi="Courier New" w:cs="Courier New"/>
+          <w:lang w:val="en-US"/>
+        </w:rPr>
+      </w:pPr>
+    </w:p>
+    <w:p>
+      <w:pPr>
+        <w:jc w:val="left"/>
+        <w:rPr>
+          <w:rFonts w:ascii="Courier New" w:hAnsi="Courier New" w:cs="Courier New"/>
+          <w:lang w:val="en-US"/>
+        </w:rPr>
+      </w:pPr>
+      <w:proofErr w:type="spellStart"/>
+      <w:r>
+        <w:rPr>
+          <w:rFonts w:ascii="Courier New" w:hAnsi="Courier New" w:cs="Courier New"/>
+          <w:lang w:val="en-US"/>
+        </w:rPr>
+        <w:t>def</w:t>
+      </w:r>
+      <w:proofErr w:type="spellEnd"/>
+      <w:r>
+        <w:rPr>
+          <w:rFonts w:ascii="Courier New" w:hAnsi="Courier New" w:cs="Courier New"/>
+          <w:lang w:val="en-US"/>
+        </w:rPr>
+        <w:t xml:space="preserve"> g2_</w:t>
+      </w:r>
+      <w:proofErr w:type="gramStart"/>
+      <w:r>
+        <w:rPr>
+          <w:rFonts w:ascii="Courier New" w:hAnsi="Courier New" w:cs="Courier New"/>
+          <w:lang w:val="en-US"/>
+        </w:rPr>
+        <w:t>bool(</w:t>
+      </w:r>
+      <w:proofErr w:type="gramEnd"/>
+      <w:r>
+        <w:rPr>
+          <w:rFonts w:ascii="Courier New" w:hAnsi="Courier New" w:cs="Courier New"/>
+          <w:lang w:val="en-US"/>
+        </w:rPr>
+        <w:t>x1, x2):</w:t>
+      </w:r>
+    </w:p>
+    <w:p>
+      <w:pPr>
+        <w:jc w:val="left"/>
+        <w:rPr>
+          <w:rFonts w:ascii="Courier New" w:hAnsi="Courier New" w:cs="Courier New"/>
+          <w:lang w:val="en-US"/>
+        </w:rPr>
+      </w:pPr>
+      <w:r>
+        <w:rPr>
+          <w:rFonts w:ascii="Courier New" w:hAnsi="Courier New" w:cs="Courier New"/>
+          <w:lang w:val="en-US"/>
+        </w:rPr>
+        <w:t xml:space="preserve">    return -x1 + x2 - 3 &lt;= 0</w:t>
+      </w:r>
+    </w:p>
+    <w:p>
+      <w:pPr>
+        <w:jc w:val="left"/>
+        <w:rPr>
+          <w:rFonts w:ascii="Courier New" w:hAnsi="Courier New" w:cs="Courier New"/>
+          <w:lang w:val="en-US"/>
+        </w:rPr>
+      </w:pPr>
+    </w:p>
+    <w:p>
+      <w:pPr>
+        <w:jc w:val="left"/>
+        <w:rPr>
+          <w:rFonts w:ascii="Courier New" w:hAnsi="Courier New" w:cs="Courier New"/>
+          <w:lang w:val="en-US"/>
+        </w:rPr>
+      </w:pPr>
+      <w:proofErr w:type="spellStart"/>
+      <w:r>
+        <w:rPr>
+          <w:rFonts w:ascii="Courier New" w:hAnsi="Courier New" w:cs="Courier New"/>
+          <w:lang w:val="en-US"/>
+        </w:rPr>
+        <w:t>def</w:t>
+      </w:r>
+      <w:proofErr w:type="spellEnd"/>
+      <w:r>
+        <w:rPr>
+          <w:rFonts w:ascii="Courier New" w:hAnsi="Courier New" w:cs="Courier New"/>
+          <w:lang w:val="en-US"/>
+        </w:rPr>
+        <w:t xml:space="preserve"> g3_</w:t>
+      </w:r>
+      <w:proofErr w:type="gramStart"/>
+      <w:r>
+        <w:rPr>
+          <w:rFonts w:ascii="Courier New" w:hAnsi="Courier New" w:cs="Courier New"/>
+          <w:lang w:val="en-US"/>
+        </w:rPr>
+        <w:t>bool(</w:t>
+      </w:r>
+      <w:proofErr w:type="gramEnd"/>
+      <w:r>
+        <w:rPr>
+          <w:rFonts w:ascii="Courier New" w:hAnsi="Courier New" w:cs="Courier New"/>
+          <w:lang w:val="en-US"/>
+        </w:rPr>
+        <w:t>x1, x2):</w:t>
+      </w:r>
+    </w:p>
+    <w:p>
+      <w:pPr>
+        <w:jc w:val="left"/>
+        <w:rPr>
+          <w:rFonts w:ascii="Courier New" w:hAnsi="Courier New" w:cs="Courier New"/>
+          <w:lang w:val="en-US"/>
+        </w:rPr>
+      </w:pPr>
+      <w:r>
+        <w:rPr>
+          <w:rFonts w:ascii="Courier New" w:hAnsi="Courier New" w:cs="Courier New"/>
+          <w:lang w:val="en-US"/>
+        </w:rPr>
+        <w:t xml:space="preserve">    return x1 + x2 - 7 &lt;= 0</w:t>
+      </w:r>
+    </w:p>
+    <w:p>
+      <w:pPr>
+        <w:jc w:val="left"/>
+        <w:rPr>
+          <w:rFonts w:ascii="Courier New" w:hAnsi="Courier New" w:cs="Courier New"/>
+          <w:lang w:val="en-US"/>
+        </w:rPr>
+      </w:pPr>
+    </w:p>
+    <w:p>
+      <w:pPr>
+        <w:jc w:val="left"/>
+        <w:rPr>
+          <w:rFonts w:ascii="Courier New" w:hAnsi="Courier New" w:cs="Courier New"/>
+          <w:lang w:val="en-US"/>
+        </w:rPr>
+      </w:pPr>
+      <w:proofErr w:type="spellStart"/>
+      <w:r>
+        <w:rPr>
+          <w:rFonts w:ascii="Courier New" w:hAnsi="Courier New" w:cs="Courier New"/>
+          <w:lang w:val="en-US"/>
+        </w:rPr>
+        <w:t>def</w:t>
+      </w:r>
+      <w:proofErr w:type="spellEnd"/>
+      <w:r>
+        <w:rPr>
+          <w:rFonts w:ascii="Courier New" w:hAnsi="Courier New" w:cs="Courier New"/>
+          <w:lang w:val="en-US"/>
+        </w:rPr>
+        <w:t xml:space="preserve"> g4_</w:t>
+      </w:r>
+      <w:proofErr w:type="gramStart"/>
+      <w:r>
+        <w:rPr>
+          <w:rFonts w:ascii="Courier New" w:hAnsi="Courier New" w:cs="Courier New"/>
+          <w:lang w:val="en-US"/>
+        </w:rPr>
+        <w:t>bool(</w:t>
+      </w:r>
+      <w:proofErr w:type="gramEnd"/>
+      <w:r>
+        <w:rPr>
+          <w:rFonts w:ascii="Courier New" w:hAnsi="Courier New" w:cs="Courier New"/>
+          <w:lang w:val="en-US"/>
+        </w:rPr>
+        <w:t>x1, x2):</w:t>
+      </w:r>
+    </w:p>
+    <w:p>
+      <w:pPr>
+        <w:jc w:val="left"/>
+        <w:rPr>
+          <w:rFonts w:ascii="Courier New" w:hAnsi="Courier New" w:cs="Courier New"/>
+          <w:lang w:val="en-US"/>
+        </w:rPr>
+      </w:pPr>
+      <w:r>
+        <w:rPr>
+          <w:rFonts w:ascii="Courier New" w:hAnsi="Courier New" w:cs="Courier New"/>
+          <w:lang w:val="en-US"/>
+        </w:rPr>
+        <w:t xml:space="preserve">    return 2*x1 - 3*x2 - 4 &lt;= 0</w:t>
+      </w:r>
+    </w:p>
+    <w:p>
+      <w:pPr>
+        <w:jc w:val="left"/>
+        <w:rPr>
+          <w:rFonts w:ascii="Courier New" w:hAnsi="Courier New" w:cs="Courier New"/>
+          <w:lang w:val="en-US"/>
+        </w:rPr>
+      </w:pPr>
+    </w:p>
+    <w:p>
+      <w:pPr>
+        <w:jc w:val="left"/>
+        <w:rPr>
+          <w:rFonts w:ascii="Courier New" w:hAnsi="Courier New" w:cs="Courier New"/>
+          <w:lang w:val="en-US"/>
+        </w:rPr>
+      </w:pPr>
+      <w:proofErr w:type="spellStart"/>
+      <w:r>
+        <w:rPr>
+          <w:rFonts w:ascii="Courier New" w:hAnsi="Courier New" w:cs="Courier New"/>
+          <w:lang w:val="en-US"/>
+        </w:rPr>
+        <w:t>def</w:t>
+      </w:r>
+      <w:proofErr w:type="spellEnd"/>
+      <w:r>
+        <w:rPr>
+          <w:rFonts w:ascii="Courier New" w:hAnsi="Courier New" w:cs="Courier New"/>
+          <w:lang w:val="en-US"/>
+        </w:rPr>
+        <w:t xml:space="preserve"> </w:t>
+      </w:r>
+      <w:proofErr w:type="spellStart"/>
+      <w:proofErr w:type="gramStart"/>
+      <w:r>
+        <w:rPr>
+          <w:rFonts w:ascii="Courier New" w:hAnsi="Courier New" w:cs="Courier New"/>
+          <w:lang w:val="en-US"/>
+        </w:rPr>
+        <w:t>barier</w:t>
+      </w:r>
+      <w:proofErr w:type="spellEnd"/>
+      <w:r>
+        <w:rPr>
+          <w:rFonts w:ascii="Courier New" w:hAnsi="Courier New" w:cs="Courier New"/>
+          <w:lang w:val="en-US"/>
+        </w:rPr>
+        <w:t>(</w:t>
+      </w:r>
+      <w:proofErr w:type="gramEnd"/>
+      <w:r>
+        <w:rPr>
+          <w:rFonts w:ascii="Courier New" w:hAnsi="Courier New" w:cs="Courier New"/>
+          <w:lang w:val="en-US"/>
+        </w:rPr>
+        <w:t>x1, x2):</w:t>
+      </w:r>
+    </w:p>
+    <w:p>
+      <w:pPr>
+        <w:jc w:val="left"/>
+        <w:rPr>
+          <w:rFonts w:ascii="Courier New" w:hAnsi="Courier New" w:cs="Courier New"/>
+          <w:lang w:val="en-US"/>
+        </w:rPr>
+      </w:pPr>
+      <w:r>
+        <w:rPr>
+          <w:rFonts w:ascii="Courier New" w:hAnsi="Courier New" w:cs="Courier New"/>
+          <w:lang w:val="en-US"/>
+        </w:rPr>
+        <w:t xml:space="preserve">    return (g1_</w:t>
+      </w:r>
+      <w:proofErr w:type="gramStart"/>
+      <w:r>
+        <w:rPr>
+          <w:rFonts w:ascii="Courier New" w:hAnsi="Courier New" w:cs="Courier New"/>
+          <w:lang w:val="en-US"/>
+        </w:rPr>
+        <w:t>bool(</w:t>
+      </w:r>
+      <w:proofErr w:type="gramEnd"/>
+      <w:r>
+        <w:rPr>
+          <w:rFonts w:ascii="Courier New" w:hAnsi="Courier New" w:cs="Courier New"/>
+          <w:lang w:val="en-US"/>
+        </w:rPr>
+        <w:t>x1, x2) and g2_bool(x1, x2) and g3_bool(x1, x2) and g4_bool(x1, x2))</w:t>
+      </w:r>
+    </w:p>
+    <w:p>
+      <w:pPr>
+        <w:jc w:val="left"/>
+        <w:rPr>
+          <w:rFonts w:ascii="Courier New" w:hAnsi="Courier New" w:cs="Courier New"/>
+          <w:lang w:val="en-US"/>
+        </w:rPr>
+      </w:pPr>
+    </w:p>
+    <w:p>
+      <w:pPr>
+        <w:jc w:val="left"/>
+        <w:rPr>
+          <w:rFonts w:ascii="Courier New" w:hAnsi="Courier New" w:cs="Courier New"/>
+          <w:lang w:val="en-US"/>
+        </w:rPr>
+      </w:pPr>
+    </w:p>
+    <w:p>
+      <w:r>
+        <w:t xml:space="preserve">Методы для </w:t>
+      </w:r>
+      <w:r>
+        <w:t>вычисления вспомогательных функций</w:t>
+      </w:r>
+      <w:r>
+        <w:t>:</w:t>
+      </w:r>
+    </w:p>
+    <w:p>
+      <w:pPr>
+        <w:jc w:val="left"/>
+        <w:rPr>
+          <w:rFonts w:ascii="Courier New" w:hAnsi="Courier New" w:cs="Courier New"/>
+          <w:lang w:val="en-US"/>
+        </w:rPr>
+      </w:pPr>
+      <w:proofErr w:type="spellStart"/>
+      <w:r>
+        <w:rPr>
+          <w:rFonts w:ascii="Courier New" w:hAnsi="Courier New" w:cs="Courier New"/>
+          <w:lang w:val="en-US"/>
+        </w:rPr>
+        <w:t>def</w:t>
+      </w:r>
+      <w:proofErr w:type="spellEnd"/>
+      <w:r>
+        <w:rPr>
+          <w:rFonts w:ascii="Courier New" w:hAnsi="Courier New" w:cs="Courier New"/>
+          <w:lang w:val="en-US"/>
+        </w:rPr>
+        <w:t xml:space="preserve"> </w:t>
+      </w:r>
+      <w:proofErr w:type="gramStart"/>
+      <w:r>
+        <w:rPr>
+          <w:rFonts w:ascii="Courier New" w:hAnsi="Courier New" w:cs="Courier New"/>
+          <w:lang w:val="en-US"/>
+        </w:rPr>
+        <w:t>F(</w:t>
+      </w:r>
+      <w:proofErr w:type="gramEnd"/>
+      <w:r>
+        <w:rPr>
+          <w:rFonts w:ascii="Courier New" w:hAnsi="Courier New" w:cs="Courier New"/>
+          <w:lang w:val="en-US"/>
+        </w:rPr>
+        <w:t>x1, x2, r):</w:t>
+      </w:r>
+    </w:p>
+    <w:p>
+      <w:pPr>
+        <w:jc w:val="left"/>
+        <w:rPr>
+          <w:rFonts w:ascii="Courier New" w:hAnsi="Courier New" w:cs="Courier New"/>
+          <w:lang w:val="en-US"/>
+        </w:rPr>
+      </w:pPr>
+      <w:r>
+        <w:rPr>
+          <w:rFonts w:ascii="Courier New" w:hAnsi="Courier New" w:cs="Courier New"/>
+          <w:lang w:val="en-US"/>
+        </w:rPr>
+        <w:t xml:space="preserve">    return f(x</w:t>
+      </w:r>
+      <w:proofErr w:type="gramStart"/>
+      <w:r>
+        <w:rPr>
+          <w:rFonts w:ascii="Courier New" w:hAnsi="Courier New" w:cs="Courier New"/>
+          <w:lang w:val="en-US"/>
+        </w:rPr>
+        <w:t>1,x</w:t>
+      </w:r>
+      <w:proofErr w:type="gramEnd"/>
+      <w:r>
+        <w:rPr>
+          <w:rFonts w:ascii="Courier New" w:hAnsi="Courier New" w:cs="Courier New"/>
+          <w:lang w:val="en-US"/>
+        </w:rPr>
+        <w:t>2) + P(x1, x2, r)</w:t>
+      </w:r>
+    </w:p>
+    <w:p>
+      <w:pPr>
+        <w:jc w:val="left"/>
+        <w:rPr>
+          <w:rFonts w:ascii="Courier New" w:hAnsi="Courier New" w:cs="Courier New"/>
+          <w:lang w:val="en-US"/>
+        </w:rPr>
+      </w:pPr>
+    </w:p>
+    <w:p>
+      <w:pPr>
+        <w:jc w:val="left"/>
+        <w:rPr>
+          <w:rFonts w:ascii="Courier New" w:hAnsi="Courier New" w:cs="Courier New"/>
+          <w:lang w:val="en-US"/>
+        </w:rPr>
+      </w:pPr>
+      <w:proofErr w:type="spellStart"/>
+      <w:r>
+        <w:rPr>
+          <w:rFonts w:ascii="Courier New" w:hAnsi="Courier New" w:cs="Courier New"/>
+          <w:lang w:val="en-US"/>
+        </w:rPr>
+        <w:t>def</w:t>
+      </w:r>
+      <w:proofErr w:type="spellEnd"/>
+      <w:r>
+        <w:rPr>
+          <w:rFonts w:ascii="Courier New" w:hAnsi="Courier New" w:cs="Courier New"/>
+          <w:lang w:val="en-US"/>
+        </w:rPr>
+        <w:t xml:space="preserve"> F_x1(x1, x2, r):</w:t>
+      </w:r>
+    </w:p>
+    <w:p>
+      <w:pPr>
+        <w:jc w:val="left"/>
+        <w:rPr>
+          <w:rFonts w:ascii="Courier New" w:hAnsi="Courier New" w:cs="Courier New"/>
+          <w:lang w:val="en-US"/>
+        </w:rPr>
+      </w:pPr>
+      <w:r>
+        <w:rPr>
+          <w:rFonts w:ascii="Courier New" w:hAnsi="Courier New" w:cs="Courier New"/>
+          <w:lang w:val="en-US"/>
+        </w:rPr>
+        <w:t xml:space="preserve">    return f_x1(x1, x2) + P_x1(x1, x2, r)</w:t>
+      </w:r>
+    </w:p>
+    <w:p>
+      <w:pPr>
+        <w:jc w:val="left"/>
+        <w:rPr>
+          <w:rFonts w:ascii="Courier New" w:hAnsi="Courier New" w:cs="Courier New"/>
+          <w:lang w:val="en-US"/>
+        </w:rPr>
+      </w:pPr>
+    </w:p>
+    <w:p>
+      <w:pPr>
+        <w:jc w:val="left"/>
+        <w:rPr>
+          <w:rFonts w:ascii="Courier New" w:hAnsi="Courier New" w:cs="Courier New"/>
+        </w:rPr>
+      </w:pPr>
+      <w:proofErr w:type="spellStart"/>
+      <w:r>
+        <w:rPr>
+          <w:rFonts w:ascii="Courier New" w:hAnsi="Courier New" w:cs="Courier New"/>
+        </w:rPr>
+        <w:t>def</w:t>
+      </w:r>
+      <w:proofErr w:type="spellEnd"/>
+      <w:r>
+        <w:rPr>
+          <w:rFonts w:ascii="Courier New" w:hAnsi="Courier New" w:cs="Courier New"/>
+        </w:rPr>
+        <w:t xml:space="preserve"> F_x2(x1, x2, r):</w:t>
+      </w:r>
+    </w:p>
+    <w:p>
+      <w:pPr>
+        <w:jc w:val="left"/>
+        <w:rPr>
+          <w:rFonts w:ascii="Courier New" w:hAnsi="Courier New" w:cs="Courier New"/>
+          <w:lang w:val="en-US"/>
+        </w:rPr>
+      </w:pPr>
+      <w:r>
+        <w:rPr>
+          <w:rFonts w:ascii="Courier New" w:hAnsi="Courier New" w:cs="Courier New"/>
+          <w:lang w:val="en-US"/>
+        </w:rPr>
+        <w:t xml:space="preserve">    return f_x2(x1, x2) + P_x2(x1, x2, r)</w:t>
+      </w:r>
+    </w:p>
+    <w:p>
+      <w:pPr>
+        <w:jc w:val="left"/>
+        <w:rPr>
+          <w:rFonts w:ascii="Courier New" w:hAnsi="Courier New" w:cs="Courier New"/>
+          <w:lang w:val="en-US"/>
+        </w:rPr>
+      </w:pPr>
+    </w:p>
+    <w:p>
+      <w:r>
+        <w:lastRenderedPageBreak/>
+        <w:t>Адаптированный метод градиентного спуска</w:t>
+      </w:r>
+      <w:r>
+        <w:t>:</w:t>
+      </w:r>
+    </w:p>
+    <w:p>
+      <w:pPr>
+        <w:jc w:val="left"/>
+        <w:rPr>
+          <w:rFonts w:ascii="Courier New" w:hAnsi="Courier New" w:cs="Courier New"/>
+          <w:lang w:val="en-US"/>
+        </w:rPr>
+      </w:pPr>
+      <w:proofErr w:type="spellStart"/>
+      <w:r>
+        <w:rPr>
+          <w:rFonts w:ascii="Courier New" w:hAnsi="Courier New" w:cs="Courier New"/>
+          <w:lang w:val="en-US"/>
+        </w:rPr>
+        <w:t>def</w:t>
+      </w:r>
+      <w:proofErr w:type="spellEnd"/>
+      <w:r>
+        <w:rPr>
+          <w:rFonts w:ascii="Courier New" w:hAnsi="Courier New" w:cs="Courier New"/>
+          <w:lang w:val="en-US"/>
+        </w:rPr>
+        <w:t xml:space="preserve"> </w:t>
+      </w:r>
+      <w:proofErr w:type="gramStart"/>
+      <w:r>
+        <w:rPr>
+          <w:rFonts w:ascii="Courier New" w:hAnsi="Courier New" w:cs="Courier New"/>
+          <w:lang w:val="en-US"/>
+        </w:rPr>
+        <w:t>P(</w:t>
+      </w:r>
+      <w:proofErr w:type="gramEnd"/>
+      <w:r>
+        <w:rPr>
+          <w:rFonts w:ascii="Courier New" w:hAnsi="Courier New" w:cs="Courier New"/>
+          <w:lang w:val="en-US"/>
+        </w:rPr>
+        <w:t>x1, x2, r):</w:t>
+      </w:r>
+    </w:p>
+    <w:p>
+      <w:pPr>
+        <w:jc w:val="left"/>
+        <w:rPr>
+          <w:rFonts w:ascii="Courier New" w:hAnsi="Courier New" w:cs="Courier New"/>
+          <w:lang w:val="en-US"/>
+        </w:rPr>
+      </w:pPr>
+      <w:r>
+        <w:rPr>
+          <w:rFonts w:ascii="Courier New" w:hAnsi="Courier New" w:cs="Courier New"/>
+          <w:lang w:val="en-US"/>
+        </w:rPr>
+        <w:t>sum = 1/g1(x1, x2) + 1/g2(x1, x2) + 1/g3(x1, x2) + 1/g4(x1, x2)</w:t>
+      </w:r>
+    </w:p>
+    <w:p>
+      <w:pPr>
+        <w:jc w:val="left"/>
+        <w:rPr>
+          <w:rFonts w:ascii="Courier New" w:hAnsi="Courier New" w:cs="Courier New"/>
+          <w:lang w:val="en-US"/>
+        </w:rPr>
+      </w:pPr>
+      <w:r>
+        <w:rPr>
+          <w:rFonts w:ascii="Courier New" w:hAnsi="Courier New" w:cs="Courier New"/>
+          <w:lang w:val="en-US"/>
+        </w:rPr>
+        <w:t>return -r*sum</w:t>
+      </w:r>
+    </w:p>
+    <w:p>
+      <w:pPr>
+        <w:jc w:val="left"/>
+        <w:rPr>
+          <w:rFonts w:ascii="Courier New" w:hAnsi="Courier New" w:cs="Courier New"/>
+          <w:lang w:val="en-US"/>
+        </w:rPr>
+      </w:pPr>
+    </w:p>
+    <w:p>
+      <w:pPr>
+        <w:jc w:val="left"/>
+        <w:rPr>
+          <w:rFonts w:ascii="Courier New" w:hAnsi="Courier New" w:cs="Courier New"/>
+          <w:lang w:val="en-US"/>
+        </w:rPr>
+      </w:pPr>
+      <w:proofErr w:type="spellStart"/>
+      <w:r>
+        <w:rPr>
+          <w:rFonts w:ascii="Courier New" w:hAnsi="Courier New" w:cs="Courier New"/>
+          <w:lang w:val="en-US"/>
+        </w:rPr>
+        <w:t>def</w:t>
+      </w:r>
+      <w:proofErr w:type="spellEnd"/>
+      <w:r>
+        <w:rPr>
+          <w:rFonts w:ascii="Courier New" w:hAnsi="Courier New" w:cs="Courier New"/>
+          <w:lang w:val="en-US"/>
+        </w:rPr>
+        <w:t xml:space="preserve"> P_x1(x1, x2, r):</w:t>
+      </w:r>
+    </w:p>
+    <w:p>
+      <w:pPr>
+        <w:jc w:val="left"/>
+        <w:rPr>
+          <w:rFonts w:ascii="Courier New" w:hAnsi="Courier New" w:cs="Courier New"/>
+          <w:lang w:val="en-US"/>
+        </w:rPr>
+      </w:pPr>
+      <w:r>
+        <w:rPr>
+          <w:rFonts w:ascii="Courier New" w:hAnsi="Courier New" w:cs="Courier New"/>
+          <w:lang w:val="en-US"/>
+        </w:rPr>
+        <w:t>sum = 3</w:t>
+      </w:r>
+      <w:proofErr w:type="gramStart"/>
+      <w:r>
+        <w:rPr>
+          <w:rFonts w:ascii="Courier New" w:hAnsi="Courier New" w:cs="Courier New"/>
+          <w:lang w:val="en-US"/>
+        </w:rPr>
+        <w:t>/(</w:t>
+      </w:r>
+      <w:proofErr w:type="gramEnd"/>
+      <w:r>
+        <w:rPr>
+          <w:rFonts w:ascii="Courier New" w:hAnsi="Courier New" w:cs="Courier New"/>
+          <w:lang w:val="en-US"/>
+        </w:rPr>
+        <w:t>g1(x1, x2)**2) + 1/(g2(x1, x2)**2) - 1/(g3(x1, x2)**2) - 1/(g4(x1, x2)**2)</w:t>
+      </w:r>
+    </w:p>
+    <w:p>
+      <w:pPr>
+        <w:jc w:val="left"/>
+        <w:rPr>
+          <w:rFonts w:ascii="Courier New" w:hAnsi="Courier New" w:cs="Courier New"/>
+          <w:lang w:val="en-US"/>
+        </w:rPr>
+      </w:pPr>
+      <w:r>
+        <w:rPr>
+          <w:rFonts w:ascii="Courier New" w:hAnsi="Courier New" w:cs="Courier New"/>
+          <w:lang w:val="en-US"/>
+        </w:rPr>
+        <w:t>return -r*sum</w:t>
+      </w:r>
+    </w:p>
+    <w:p>
+      <w:pPr>
+        <w:jc w:val="left"/>
+        <w:rPr>
+          <w:rFonts w:ascii="Courier New" w:hAnsi="Courier New" w:cs="Courier New"/>
+          <w:lang w:val="en-US"/>
+        </w:rPr>
+      </w:pPr>
+    </w:p>
+    <w:p>
+      <w:pPr>
+        <w:jc w:val="left"/>
+        <w:rPr>
+          <w:rFonts w:ascii="Courier New" w:hAnsi="Courier New" w:cs="Courier New"/>
+          <w:lang w:val="en-US"/>
+        </w:rPr>
+      </w:pPr>
+      <w:proofErr w:type="spellStart"/>
+      <w:r>
+        <w:rPr>
+          <w:rFonts w:ascii="Courier New" w:hAnsi="Courier New" w:cs="Courier New"/>
+          <w:lang w:val="en-US"/>
+        </w:rPr>
+        <w:t>def</w:t>
+      </w:r>
+      <w:proofErr w:type="spellEnd"/>
+      <w:r>
+        <w:rPr>
+          <w:rFonts w:ascii="Courier New" w:hAnsi="Courier New" w:cs="Courier New"/>
+          <w:lang w:val="en-US"/>
+        </w:rPr>
+        <w:t xml:space="preserve"> P_x2(x1, x2, r):</w:t>
+      </w:r>
+    </w:p>
+    <w:p>
+      <w:pPr>
+        <w:jc w:val="left"/>
+        <w:rPr>
+          <w:rFonts w:ascii="Courier New" w:hAnsi="Courier New" w:cs="Courier New"/>
+          <w:lang w:val="en-US"/>
+        </w:rPr>
+      </w:pPr>
+      <w:r>
+        <w:rPr>
+          <w:rFonts w:ascii="Courier New" w:hAnsi="Courier New" w:cs="Courier New"/>
+          <w:lang w:val="en-US"/>
+        </w:rPr>
+        <w:t>sum = 2</w:t>
+      </w:r>
+      <w:proofErr w:type="gramStart"/>
+      <w:r>
+        <w:rPr>
+          <w:rFonts w:ascii="Courier New" w:hAnsi="Courier New" w:cs="Courier New"/>
+          <w:lang w:val="en-US"/>
+        </w:rPr>
+        <w:t>/(</w:t>
+      </w:r>
+      <w:proofErr w:type="gramEnd"/>
+      <w:r>
+        <w:rPr>
+          <w:rFonts w:ascii="Courier New" w:hAnsi="Courier New" w:cs="Courier New"/>
+          <w:lang w:val="en-US"/>
+        </w:rPr>
+        <w:t>g1(x1, x2)**2) - 1/(g2(x1, x2)**2) - 1/(g3(x1, x2)**2) + 3/(g4(x1, x2)**2)</w:t>
+      </w:r>
+    </w:p>
+    <w:p>
+      <w:pPr>
+        <w:jc w:val="left"/>
+        <w:rPr>
+          <w:rFonts w:ascii="Courier New" w:hAnsi="Courier New" w:cs="Courier New"/>
+        </w:rPr>
+      </w:pPr>
+      <w:proofErr w:type="spellStart"/>
+      <w:r>
+        <w:rPr>
+          <w:rFonts w:ascii="Courier New" w:hAnsi="Courier New" w:cs="Courier New"/>
+        </w:rPr>
+        <w:t>return</w:t>
+      </w:r>
+      <w:proofErr w:type="spellEnd"/>
+      <w:r>
+        <w:rPr>
+          <w:rFonts w:ascii="Courier New" w:hAnsi="Courier New" w:cs="Courier New"/>
+        </w:rPr>
+        <w:t xml:space="preserve"> -r*</w:t>
+      </w:r>
+      <w:proofErr w:type="spellStart"/>
+      <w:r>
+        <w:rPr>
+          <w:rFonts w:ascii="Courier New" w:hAnsi="Courier New" w:cs="Courier New"/>
+        </w:rPr>
+        <w:t>sum</w:t>
+      </w:r>
+      <w:proofErr w:type="spellEnd"/>
+    </w:p>
+    <w:p>
+      <w:pPr>
+        <w:jc w:val="left"/>
+        <w:rPr>
+          <w:rFonts w:ascii="Courier New" w:hAnsi="Courier New" w:cs="Courier New"/>
+        </w:rPr>
+      </w:pPr>
+    </w:p>
+    <w:p>
+      <w:r>
+        <w:t>Методы для вычисления функций штрафа:</w:t>
+      </w:r>
+    </w:p>
+    <w:p>
+      <w:pPr>
+        <w:jc w:val="left"/>
+        <w:rPr>
+          <w:rFonts w:ascii="Courier New" w:hAnsi="Courier New" w:cs="Courier New"/>
+        </w:rPr>
+      </w:pPr>
+    </w:p>
+    <w:p>
+      <w:pPr>
+        <w:jc w:val="left"/>
+        <w:rPr>
+          <w:rFonts w:ascii="Courier New" w:hAnsi="Courier New" w:cs="Courier New"/>
+          <w:lang w:val="en-US"/>
+        </w:rPr>
+      </w:pPr>
+      <w:proofErr w:type="spellStart"/>
+      <w:r>
+        <w:rPr>
+          <w:rFonts w:ascii="Courier New" w:hAnsi="Courier New" w:cs="Courier New"/>
+          <w:lang w:val="en-US"/>
+        </w:rPr>
+        <w:t>def</w:t>
+      </w:r>
+      <w:proofErr w:type="spellEnd"/>
+      <w:r>
+        <w:rPr>
+          <w:rFonts w:ascii="Courier New" w:hAnsi="Courier New" w:cs="Courier New"/>
+          <w:lang w:val="en-US"/>
+        </w:rPr>
+        <w:t xml:space="preserve"> </w:t>
+      </w:r>
+      <w:proofErr w:type="gramStart"/>
+      <w:r>
+        <w:rPr>
+          <w:rFonts w:ascii="Courier New" w:hAnsi="Courier New" w:cs="Courier New"/>
+          <w:lang w:val="en-US"/>
+        </w:rPr>
+        <w:t>gradient(</w:t>
+      </w:r>
+      <w:proofErr w:type="gramEnd"/>
+      <w:r>
+        <w:rPr>
+          <w:rFonts w:ascii="Courier New" w:hAnsi="Courier New" w:cs="Courier New"/>
+          <w:lang w:val="en-US"/>
+        </w:rPr>
+        <w:t>x1, x2, r):</w:t>
+      </w:r>
+    </w:p>
+    <w:p>
+      <w:pPr>
+        <w:jc w:val="left"/>
+        <w:rPr>
+          <w:rFonts w:ascii="Courier New" w:hAnsi="Courier New" w:cs="Courier New"/>
+          <w:lang w:val="en-US"/>
+        </w:rPr>
+      </w:pPr>
+      <w:r>
+        <w:rPr>
+          <w:rFonts w:ascii="Courier New" w:hAnsi="Courier New" w:cs="Courier New"/>
+          <w:lang w:val="en-US"/>
+        </w:rPr>
+        <w:t xml:space="preserve">    </w:t>
+      </w:r>
+      <w:proofErr w:type="spellStart"/>
+      <w:r>
+        <w:rPr>
+          <w:rFonts w:ascii="Courier New" w:hAnsi="Courier New" w:cs="Courier New"/>
+          <w:lang w:val="en-US"/>
+        </w:rPr>
+        <w:t>i</w:t>
+      </w:r>
+      <w:proofErr w:type="spellEnd"/>
+      <w:r>
+        <w:rPr>
+          <w:rFonts w:ascii="Courier New" w:hAnsi="Courier New" w:cs="Courier New"/>
+          <w:lang w:val="en-US"/>
+        </w:rPr>
+        <w:t xml:space="preserve"> = F_x1(x1, x2, r)</w:t>
+      </w:r>
+    </w:p>
+    <w:p>
+      <w:pPr>
+        <w:jc w:val="left"/>
+        <w:rPr>
+          <w:rFonts w:ascii="Courier New" w:hAnsi="Courier New" w:cs="Courier New"/>
+          <w:lang w:val="en-US"/>
+        </w:rPr>
+      </w:pPr>
+      <w:r>
+        <w:rPr>
+          <w:rFonts w:ascii="Courier New" w:hAnsi="Courier New" w:cs="Courier New"/>
+          <w:lang w:val="en-US"/>
+        </w:rPr>
+        <w:t xml:space="preserve">    j = F_x2(x1, x2, r)</w:t>
+      </w:r>
+    </w:p>
+    <w:p>
+      <w:pPr>
+        <w:jc w:val="left"/>
+        <w:rPr>
+          <w:rFonts w:ascii="Courier New" w:hAnsi="Courier New" w:cs="Courier New"/>
+          <w:lang w:val="en-US"/>
+        </w:rPr>
+      </w:pPr>
+      <w:r>
+        <w:rPr>
+          <w:rFonts w:ascii="Courier New" w:hAnsi="Courier New" w:cs="Courier New"/>
+          <w:lang w:val="en-US"/>
+        </w:rPr>
+        <w:t xml:space="preserve">    return [</w:t>
+      </w:r>
+      <w:proofErr w:type="spellStart"/>
+      <w:r>
+        <w:rPr>
+          <w:rFonts w:ascii="Courier New" w:hAnsi="Courier New" w:cs="Courier New"/>
+          <w:lang w:val="en-US"/>
+        </w:rPr>
+        <w:t>i</w:t>
+      </w:r>
+      <w:proofErr w:type="spellEnd"/>
+      <w:r>
+        <w:rPr>
+          <w:rFonts w:ascii="Courier New" w:hAnsi="Courier New" w:cs="Courier New"/>
+          <w:lang w:val="en-US"/>
+        </w:rPr>
+        <w:t>, j]</w:t>
+      </w:r>
+    </w:p>
+    <w:p>
+      <w:pPr>
+        <w:jc w:val="left"/>
+        <w:rPr>
+          <w:rFonts w:ascii="Courier New" w:hAnsi="Courier New" w:cs="Courier New"/>
+          <w:lang w:val="en-US"/>
+        </w:rPr>
+      </w:pPr>
+    </w:p>
+    <w:p>
+      <w:pPr>
+        <w:jc w:val="left"/>
+        <w:rPr>
+          <w:rFonts w:ascii="Courier New" w:hAnsi="Courier New" w:cs="Courier New"/>
+          <w:lang w:val="en-US"/>
+        </w:rPr>
+      </w:pPr>
+      <w:proofErr w:type="spellStart"/>
+      <w:r>
+        <w:rPr>
+          <w:rFonts w:ascii="Courier New" w:hAnsi="Courier New" w:cs="Courier New"/>
+          <w:lang w:val="en-US"/>
+        </w:rPr>
+        <w:t>def</w:t>
+      </w:r>
+      <w:proofErr w:type="spellEnd"/>
+      <w:r>
+        <w:rPr>
+          <w:rFonts w:ascii="Courier New" w:hAnsi="Courier New" w:cs="Courier New"/>
+          <w:lang w:val="en-US"/>
+        </w:rPr>
+        <w:t xml:space="preserve"> </w:t>
+      </w:r>
+      <w:proofErr w:type="spellStart"/>
+      <w:r>
+        <w:rPr>
+          <w:rFonts w:ascii="Courier New" w:hAnsi="Courier New" w:cs="Courier New"/>
+          <w:lang w:val="en-US"/>
+        </w:rPr>
+        <w:t>module_of_gradient</w:t>
+      </w:r>
+      <w:proofErr w:type="spellEnd"/>
+      <w:r>
+        <w:rPr>
+          <w:rFonts w:ascii="Courier New" w:hAnsi="Courier New" w:cs="Courier New"/>
+          <w:lang w:val="en-US"/>
+        </w:rPr>
+        <w:t>(grad):</w:t>
+      </w:r>
+    </w:p>
+    <w:p>
+      <w:pPr>
+        <w:jc w:val="left"/>
+        <w:rPr>
+          <w:rFonts w:ascii="Courier New" w:hAnsi="Courier New" w:cs="Courier New"/>
+          <w:lang w:val="en-US"/>
+        </w:rPr>
+      </w:pPr>
+      <w:r>
+        <w:rPr>
+          <w:rFonts w:ascii="Courier New" w:hAnsi="Courier New" w:cs="Courier New"/>
+          <w:lang w:val="en-US"/>
+        </w:rPr>
+        <w:t xml:space="preserve">    </w:t>
+      </w:r>
+      <w:proofErr w:type="spellStart"/>
+      <w:r>
+        <w:rPr>
+          <w:rFonts w:ascii="Courier New" w:hAnsi="Courier New" w:cs="Courier New"/>
+          <w:lang w:val="en-US"/>
+        </w:rPr>
+        <w:t>i</w:t>
+      </w:r>
+      <w:proofErr w:type="spellEnd"/>
+      <w:r>
+        <w:rPr>
+          <w:rFonts w:ascii="Courier New" w:hAnsi="Courier New" w:cs="Courier New"/>
+          <w:lang w:val="en-US"/>
+        </w:rPr>
+        <w:t xml:space="preserve"> = 0; j = 1</w:t>
+      </w:r>
+    </w:p>
+    <w:p>
+      <w:pPr>
+        <w:jc w:val="left"/>
+        <w:rPr>
+          <w:rFonts w:ascii="Courier New" w:hAnsi="Courier New" w:cs="Courier New"/>
+          <w:lang w:val="en-US"/>
+        </w:rPr>
+      </w:pPr>
+      <w:r>
+        <w:rPr>
+          <w:rFonts w:ascii="Courier New" w:hAnsi="Courier New" w:cs="Courier New"/>
+          <w:lang w:val="en-US"/>
+        </w:rPr>
+        <w:t xml:space="preserve">    return </w:t>
+      </w:r>
+      <w:proofErr w:type="spellStart"/>
+      <w:r>
+        <w:rPr>
+          <w:rFonts w:ascii="Courier New" w:hAnsi="Courier New" w:cs="Courier New"/>
+          <w:lang w:val="en-US"/>
+        </w:rPr>
+        <w:t>sqrt</w:t>
+      </w:r>
+      <w:proofErr w:type="spellEnd"/>
+      <w:r>
+        <w:rPr>
+          <w:rFonts w:ascii="Courier New" w:hAnsi="Courier New" w:cs="Courier New"/>
+          <w:lang w:val="en-US"/>
+        </w:rPr>
+        <w:t>(grad[</w:t>
+      </w:r>
+      <w:proofErr w:type="spellStart"/>
+      <w:r>
+        <w:rPr>
+          <w:rFonts w:ascii="Courier New" w:hAnsi="Courier New" w:cs="Courier New"/>
+          <w:lang w:val="en-US"/>
+        </w:rPr>
+        <w:t>i</w:t>
+      </w:r>
+      <w:proofErr w:type="spellEnd"/>
+      <w:r>
+        <w:rPr>
+          <w:rFonts w:ascii="Courier New" w:hAnsi="Courier New" w:cs="Courier New"/>
+          <w:lang w:val="en-US"/>
+        </w:rPr>
+        <w:t>]**2 + grad[j]**2)</w:t>
+      </w:r>
+    </w:p>
+    <w:p>
+      <w:pPr>
+        <w:jc w:val="left"/>
+        <w:rPr>
+          <w:rFonts w:ascii="Courier New" w:hAnsi="Courier New" w:cs="Courier New"/>
+          <w:lang w:val="en-US"/>
+        </w:rPr>
+      </w:pPr>
+    </w:p>
+    <w:p>
+      <w:pPr>
+        <w:jc w:val="left"/>
+        <w:rPr>
+          <w:rFonts w:ascii="Courier New" w:hAnsi="Courier New" w:cs="Courier New"/>
+          <w:lang w:val="en-US"/>
+        </w:rPr>
+      </w:pPr>
+    </w:p>
+    <w:p>
+      <w:pPr>
+        <w:jc w:val="left"/>
+        <w:rPr>
+          <w:rFonts w:ascii="Courier New" w:hAnsi="Courier New" w:cs="Courier New"/>
+          <w:lang w:val="en-US"/>
+        </w:rPr>
+      </w:pPr>
+      <w:proofErr w:type="spellStart"/>
+      <w:r>
+        <w:rPr>
+          <w:rFonts w:ascii="Courier New" w:hAnsi="Courier New" w:cs="Courier New"/>
+          <w:lang w:val="en-US"/>
+        </w:rPr>
+        <w:t>def</w:t>
+      </w:r>
+      <w:proofErr w:type="spellEnd"/>
+      <w:r>
+        <w:rPr>
+          <w:rFonts w:ascii="Courier New" w:hAnsi="Courier New" w:cs="Courier New"/>
+          <w:lang w:val="en-US"/>
+        </w:rPr>
+        <w:t xml:space="preserve"> </w:t>
+      </w:r>
+      <w:proofErr w:type="spellStart"/>
+      <w:r>
+        <w:rPr>
+          <w:rFonts w:ascii="Courier New" w:hAnsi="Courier New" w:cs="Courier New"/>
+          <w:lang w:val="en-US"/>
+        </w:rPr>
+        <w:t>method_of_gradient_descent_with_a_constant_</w:t>
+      </w:r>
+      <w:proofErr w:type="gramStart"/>
+      <w:r>
+        <w:rPr>
+          <w:rFonts w:ascii="Courier New" w:hAnsi="Courier New" w:cs="Courier New"/>
+          <w:lang w:val="en-US"/>
+        </w:rPr>
+        <w:t>step</w:t>
+      </w:r>
+      <w:proofErr w:type="spellEnd"/>
+      <w:r>
+        <w:rPr>
+          <w:rFonts w:ascii="Courier New" w:hAnsi="Courier New" w:cs="Courier New"/>
+          <w:lang w:val="en-US"/>
+        </w:rPr>
+        <w:t>(</w:t>
+      </w:r>
+      <w:proofErr w:type="gramEnd"/>
+      <w:r>
+        <w:rPr>
+          <w:rFonts w:ascii="Courier New" w:hAnsi="Courier New" w:cs="Courier New"/>
+          <w:lang w:val="en-US"/>
+        </w:rPr>
+        <w:t>x1, x2, e, M, r):</w:t>
+      </w:r>
+    </w:p>
+    <w:p>
+      <w:pPr>
+        <w:jc w:val="left"/>
+        <w:rPr>
+          <w:rFonts w:ascii="Courier New" w:hAnsi="Courier New" w:cs="Courier New"/>
+          <w:lang w:val="en-US"/>
+        </w:rPr>
+      </w:pPr>
+      <w:r>
+        <w:rPr>
+          <w:rFonts w:ascii="Courier New" w:hAnsi="Courier New" w:cs="Courier New"/>
+          <w:lang w:val="en-US"/>
+        </w:rPr>
+        <w:t xml:space="preserve">    global counter</w:t>
+      </w:r>
+    </w:p>
+    <w:p>
+      <w:pPr>
+        <w:jc w:val="left"/>
+        <w:rPr>
+          <w:rFonts w:ascii="Courier New" w:hAnsi="Courier New" w:cs="Courier New"/>
+          <w:lang w:val="en-US"/>
+        </w:rPr>
+      </w:pPr>
+      <w:r>
+        <w:rPr>
+          <w:rFonts w:ascii="Courier New" w:hAnsi="Courier New" w:cs="Courier New"/>
+          <w:lang w:val="en-US"/>
+        </w:rPr>
+        <w:t xml:space="preserve">    k = 0</w:t>
+      </w:r>
+    </w:p>
+    <w:p>
+      <w:pPr>
+        <w:jc w:val="left"/>
+        <w:rPr>
+          <w:rFonts w:ascii="Courier New" w:hAnsi="Courier New" w:cs="Courier New"/>
+          <w:lang w:val="en-US"/>
+        </w:rPr>
+      </w:pPr>
+      <w:r>
+        <w:rPr>
+          <w:rFonts w:ascii="Courier New" w:hAnsi="Courier New" w:cs="Courier New"/>
+          <w:lang w:val="en-US"/>
+        </w:rPr>
+        <w:t xml:space="preserve">    counter += 1</w:t>
+      </w:r>
+    </w:p>
+    <w:p>
+      <w:pPr>
+        <w:jc w:val="left"/>
+        <w:rPr>
+          <w:rFonts w:ascii="Courier New" w:hAnsi="Courier New" w:cs="Courier New"/>
+          <w:lang w:val="en-US"/>
+        </w:rPr>
+      </w:pPr>
+      <w:r>
+        <w:rPr>
+          <w:rFonts w:ascii="Courier New" w:hAnsi="Courier New" w:cs="Courier New"/>
+          <w:lang w:val="en-US"/>
+        </w:rPr>
+        <w:t xml:space="preserve">    x1_next = x1</w:t>
+      </w:r>
+    </w:p>
+    <w:p>
+      <w:pPr>
+        <w:jc w:val="left"/>
+        <w:rPr>
+          <w:rFonts w:ascii="Courier New" w:hAnsi="Courier New" w:cs="Courier New"/>
+          <w:lang w:val="en-US"/>
+        </w:rPr>
+      </w:pPr>
+      <w:r>
+        <w:rPr>
+          <w:rFonts w:ascii="Courier New" w:hAnsi="Courier New" w:cs="Courier New"/>
+          <w:lang w:val="en-US"/>
+        </w:rPr>
+        <w:t xml:space="preserve">    x2_next = x2</w:t>
+      </w:r>
+    </w:p>
+    <w:p>
+      <w:pPr>
+        <w:jc w:val="left"/>
+        <w:rPr>
+          <w:rFonts w:ascii="Courier New" w:hAnsi="Courier New" w:cs="Courier New"/>
+          <w:lang w:val="en-US"/>
+        </w:rPr>
+      </w:pPr>
+      <w:r>
+        <w:rPr>
+          <w:rFonts w:ascii="Courier New" w:hAnsi="Courier New" w:cs="Courier New"/>
+          <w:lang w:val="en-US"/>
+        </w:rPr>
+        <w:t xml:space="preserve">    while True:</w:t>
+      </w:r>
+    </w:p>
+    <w:p>
+      <w:pPr>
+        <w:jc w:val="left"/>
+        <w:rPr>
+          <w:rFonts w:ascii="Courier New" w:hAnsi="Courier New" w:cs="Courier New"/>
+          <w:lang w:val="en-US"/>
+        </w:rPr>
+      </w:pPr>
+      <w:r>
+        <w:rPr>
+          <w:rFonts w:ascii="Courier New" w:hAnsi="Courier New" w:cs="Courier New"/>
+          <w:lang w:val="en-US"/>
+        </w:rPr>
+        <w:t xml:space="preserve">        counter += 2</w:t>
+      </w:r>
+    </w:p>
+    <w:p>
+      <w:pPr>
+        <w:jc w:val="left"/>
+        <w:rPr>
+          <w:rFonts w:ascii="Courier New" w:hAnsi="Courier New" w:cs="Courier New"/>
+          <w:lang w:val="en-US"/>
+        </w:rPr>
+      </w:pPr>
+      <w:r>
+        <w:rPr>
+          <w:rFonts w:ascii="Courier New" w:hAnsi="Courier New" w:cs="Courier New"/>
+          <w:lang w:val="en-US"/>
+        </w:rPr>
+        <w:t xml:space="preserve">        grad = </w:t>
+      </w:r>
+      <w:proofErr w:type="gramStart"/>
+      <w:r>
+        <w:rPr>
+          <w:rFonts w:ascii="Courier New" w:hAnsi="Courier New" w:cs="Courier New"/>
+          <w:lang w:val="en-US"/>
+        </w:rPr>
+        <w:t>gradient(</w:t>
+      </w:r>
+      <w:proofErr w:type="gramEnd"/>
+      <w:r>
+        <w:rPr>
+          <w:rFonts w:ascii="Courier New" w:hAnsi="Courier New" w:cs="Courier New"/>
+          <w:lang w:val="en-US"/>
+        </w:rPr>
+        <w:t>x1, x2, r)</w:t>
+      </w:r>
+    </w:p>
+    <w:p>
+      <w:pPr>
+        <w:jc w:val="left"/>
+        <w:rPr>
+          <w:rFonts w:ascii="Courier New" w:hAnsi="Courier New" w:cs="Courier New"/>
+          <w:lang w:val="en-US"/>
+        </w:rPr>
+      </w:pPr>
+      <w:r>
+        <w:rPr>
+          <w:rFonts w:ascii="Courier New" w:hAnsi="Courier New" w:cs="Courier New"/>
+          <w:lang w:val="en-US"/>
+        </w:rPr>
+        <w:t xml:space="preserve">        </w:t>
+      </w:r>
+      <w:proofErr w:type="spellStart"/>
+      <w:r>
+        <w:rPr>
+          <w:rFonts w:ascii="Courier New" w:hAnsi="Courier New" w:cs="Courier New"/>
+          <w:lang w:val="en-US"/>
+        </w:rPr>
+        <w:t>module_grad</w:t>
+      </w:r>
+      <w:proofErr w:type="spellEnd"/>
+      <w:r>
+        <w:rPr>
+          <w:rFonts w:ascii="Courier New" w:hAnsi="Courier New" w:cs="Courier New"/>
+          <w:lang w:val="en-US"/>
+        </w:rPr>
+        <w:t xml:space="preserve"> = </w:t>
+      </w:r>
+      <w:proofErr w:type="spellStart"/>
+      <w:r>
+        <w:rPr>
+          <w:rFonts w:ascii="Courier New" w:hAnsi="Courier New" w:cs="Courier New"/>
+          <w:lang w:val="en-US"/>
+        </w:rPr>
+        <w:t>module_of_gradient</w:t>
+      </w:r>
+      <w:proofErr w:type="spellEnd"/>
+      <w:r>
+        <w:rPr>
+          <w:rFonts w:ascii="Courier New" w:hAnsi="Courier New" w:cs="Courier New"/>
+          <w:lang w:val="en-US"/>
+        </w:rPr>
+        <w:t>(grad)</w:t>
+      </w:r>
+    </w:p>
+    <w:p>
+      <w:pPr>
+        <w:jc w:val="left"/>
+        <w:rPr>
+          <w:rFonts w:ascii="Courier New" w:hAnsi="Courier New" w:cs="Courier New"/>
+          <w:lang w:val="en-US"/>
+        </w:rPr>
+      </w:pPr>
+      <w:r>
+        <w:rPr>
+          <w:rFonts w:ascii="Courier New" w:hAnsi="Courier New" w:cs="Courier New"/>
+          <w:lang w:val="en-US"/>
+        </w:rPr>
+        <w:t xml:space="preserve">        </w:t>
+      </w:r>
+    </w:p>
+    <w:p>
+      <w:pPr>
+        <w:jc w:val="left"/>
+        <w:rPr>
+          <w:rFonts w:ascii="Courier New" w:hAnsi="Courier New" w:cs="Courier New"/>
+          <w:lang w:val="en-US"/>
+        </w:rPr>
+      </w:pPr>
+      <w:r>
+        <w:rPr>
+          <w:rFonts w:ascii="Courier New" w:hAnsi="Courier New" w:cs="Courier New"/>
+          <w:lang w:val="en-US"/>
+        </w:rPr>
+        <w:t xml:space="preserve">        if ((</w:t>
+      </w:r>
+      <w:proofErr w:type="spellStart"/>
+      <w:r>
+        <w:rPr>
+          <w:rFonts w:ascii="Courier New" w:hAnsi="Courier New" w:cs="Courier New"/>
+          <w:lang w:val="en-US"/>
+        </w:rPr>
+        <w:t>module_grad</w:t>
+      </w:r>
+      <w:proofErr w:type="spellEnd"/>
+      <w:r>
+        <w:rPr>
+          <w:rFonts w:ascii="Courier New" w:hAnsi="Courier New" w:cs="Courier New"/>
+          <w:lang w:val="en-US"/>
+        </w:rPr>
+        <w:t xml:space="preserve"> &lt; e) and (k &gt;= M)):</w:t>
+      </w:r>
+    </w:p>
+    <w:p>
+      <w:pPr>
+        <w:jc w:val="left"/>
+        <w:rPr>
+          <w:rFonts w:ascii="Courier New" w:hAnsi="Courier New" w:cs="Courier New"/>
+          <w:lang w:val="en-US"/>
+        </w:rPr>
+      </w:pPr>
+      <w:r>
+        <w:rPr>
+          <w:rFonts w:ascii="Courier New" w:hAnsi="Courier New" w:cs="Courier New"/>
+          <w:lang w:val="en-US"/>
+        </w:rPr>
+        <w:t xml:space="preserve">            return (x1_next, x2_next)</w:t>
+      </w:r>
+    </w:p>
+    <w:p>
+      <w:pPr>
+        <w:jc w:val="left"/>
+        <w:rPr>
+          <w:rFonts w:ascii="Courier New" w:hAnsi="Courier New" w:cs="Courier New"/>
+          <w:lang w:val="en-US"/>
+        </w:rPr>
+      </w:pPr>
+    </w:p>
+    <w:p>
+      <w:pPr>
+        <w:jc w:val="left"/>
+        <w:rPr>
+          <w:rFonts w:ascii="Courier New" w:hAnsi="Courier New" w:cs="Courier New"/>
+          <w:lang w:val="en-US"/>
+        </w:rPr>
+      </w:pPr>
+      <w:r>
+        <w:rPr>
+          <w:rFonts w:ascii="Courier New" w:hAnsi="Courier New" w:cs="Courier New"/>
+          <w:lang w:val="en-US"/>
+        </w:rPr>
+        <w:t xml:space="preserve">        gamma = 0.1</w:t>
+      </w:r>
+    </w:p>
+    <w:p>
+      <w:pPr>
+        <w:jc w:val="left"/>
+        <w:rPr>
+          <w:rFonts w:ascii="Courier New" w:hAnsi="Courier New" w:cs="Courier New"/>
+          <w:lang w:val="en-US"/>
+        </w:rPr>
+      </w:pPr>
+      <w:r>
+        <w:rPr>
+          <w:rFonts w:ascii="Courier New" w:hAnsi="Courier New" w:cs="Courier New"/>
+          <w:lang w:val="en-US"/>
+        </w:rPr>
+        <w:t xml:space="preserve">        x1_next = x1 - gamma * </w:t>
+      </w:r>
+      <w:proofErr w:type="gramStart"/>
+      <w:r>
+        <w:rPr>
+          <w:rFonts w:ascii="Courier New" w:hAnsi="Courier New" w:cs="Courier New"/>
+          <w:lang w:val="en-US"/>
+        </w:rPr>
+        <w:t>grad[</w:t>
+      </w:r>
+      <w:proofErr w:type="gramEnd"/>
+      <w:r>
+        <w:rPr>
+          <w:rFonts w:ascii="Courier New" w:hAnsi="Courier New" w:cs="Courier New"/>
+          <w:lang w:val="en-US"/>
+        </w:rPr>
+        <w:t>0]</w:t>
+      </w:r>
+    </w:p>
+    <w:p>
+      <w:pPr>
+        <w:jc w:val="left"/>
+        <w:rPr>
+          <w:rFonts w:ascii="Courier New" w:hAnsi="Courier New" w:cs="Courier New"/>
+          <w:lang w:val="en-US"/>
+        </w:rPr>
+      </w:pPr>
+      <w:r>
+        <w:rPr>
+          <w:rFonts w:ascii="Courier New" w:hAnsi="Courier New" w:cs="Courier New"/>
+          <w:lang w:val="en-US"/>
+        </w:rPr>
+        <w:t xml:space="preserve">        x2_next = x2 - gamma * </w:t>
+      </w:r>
+      <w:proofErr w:type="gramStart"/>
+      <w:r>
+        <w:rPr>
+          <w:rFonts w:ascii="Courier New" w:hAnsi="Courier New" w:cs="Courier New"/>
+          <w:lang w:val="en-US"/>
+        </w:rPr>
+        <w:t>grad[</w:t>
+      </w:r>
+      <w:proofErr w:type="gramEnd"/>
+      <w:r>
+        <w:rPr>
+          <w:rFonts w:ascii="Courier New" w:hAnsi="Courier New" w:cs="Courier New"/>
+          <w:lang w:val="en-US"/>
+        </w:rPr>
+        <w:t>1]</w:t>
+      </w:r>
+    </w:p>
+    <w:p>
+      <w:pPr>
+        <w:jc w:val="left"/>
+        <w:rPr>
+          <w:rFonts w:ascii="Courier New" w:hAnsi="Courier New" w:cs="Courier New"/>
+          <w:lang w:val="en-US"/>
+        </w:rPr>
+      </w:pPr>
+      <w:r>
+        <w:rPr>
+          <w:rFonts w:ascii="Courier New" w:hAnsi="Courier New" w:cs="Courier New"/>
+          <w:lang w:val="en-US"/>
+        </w:rPr>
+        <w:t xml:space="preserve">        </w:t>
+      </w:r>
+    </w:p>
+    <w:p>
+      <w:pPr>
+        <w:jc w:val="left"/>
+        <w:rPr>
+          <w:rFonts w:ascii="Courier New" w:hAnsi="Courier New" w:cs="Courier New"/>
+          <w:lang w:val="en-US"/>
+        </w:rPr>
+      </w:pPr>
+      <w:r>
+        <w:rPr>
+          <w:rFonts w:ascii="Courier New" w:hAnsi="Courier New" w:cs="Courier New"/>
+          <w:lang w:val="en-US"/>
+        </w:rPr>
+        <w:lastRenderedPageBreak/>
+        <w:t xml:space="preserve">        counter += 2</w:t>
+      </w:r>
+    </w:p>
+    <w:p>
+      <w:pPr>
+        <w:jc w:val="left"/>
+        <w:rPr>
+          <w:rFonts w:ascii="Courier New" w:hAnsi="Courier New" w:cs="Courier New"/>
+          <w:lang w:val="en-US"/>
+        </w:rPr>
+      </w:pPr>
+      <w:r>
+        <w:rPr>
+          <w:rFonts w:ascii="Courier New" w:hAnsi="Courier New" w:cs="Courier New"/>
+          <w:lang w:val="en-US"/>
+        </w:rPr>
+        <w:t xml:space="preserve">        while (</w:t>
+      </w:r>
+      <w:proofErr w:type="gramStart"/>
+      <w:r>
+        <w:rPr>
+          <w:rFonts w:ascii="Courier New" w:hAnsi="Courier New" w:cs="Courier New"/>
+          <w:lang w:val="en-US"/>
+        </w:rPr>
+        <w:t>F(</w:t>
+      </w:r>
+      <w:proofErr w:type="gramEnd"/>
+      <w:r>
+        <w:rPr>
+          <w:rFonts w:ascii="Courier New" w:hAnsi="Courier New" w:cs="Courier New"/>
+          <w:lang w:val="en-US"/>
+        </w:rPr>
+        <w:t xml:space="preserve">x1_next, x2_next, r) - F(x1, x2, r) &gt;= 0 or not </w:t>
+      </w:r>
+      <w:proofErr w:type="spellStart"/>
+      <w:r>
+        <w:rPr>
+          <w:rFonts w:ascii="Courier New" w:hAnsi="Courier New" w:cs="Courier New"/>
+          <w:lang w:val="en-US"/>
+        </w:rPr>
+        <w:t>barier</w:t>
+      </w:r>
+      <w:proofErr w:type="spellEnd"/>
+      <w:r>
+        <w:rPr>
+          <w:rFonts w:ascii="Courier New" w:hAnsi="Courier New" w:cs="Courier New"/>
+          <w:lang w:val="en-US"/>
+        </w:rPr>
+        <w:t>(x1_next, x2_next)):</w:t>
+      </w:r>
+    </w:p>
+    <w:p>
+      <w:pPr>
+        <w:jc w:val="left"/>
+        <w:rPr>
+          <w:rFonts w:ascii="Courier New" w:hAnsi="Courier New" w:cs="Courier New"/>
+          <w:lang w:val="en-US"/>
+        </w:rPr>
+      </w:pPr>
+      <w:r>
+        <w:rPr>
+          <w:rFonts w:ascii="Courier New" w:hAnsi="Courier New" w:cs="Courier New"/>
+          <w:lang w:val="en-US"/>
+        </w:rPr>
+        <w:t xml:space="preserve">            gamma /= 4</w:t>
+      </w:r>
+    </w:p>
+    <w:p>
+      <w:pPr>
+        <w:jc w:val="left"/>
+        <w:rPr>
+          <w:rFonts w:ascii="Courier New" w:hAnsi="Courier New" w:cs="Courier New"/>
+          <w:lang w:val="en-US"/>
+        </w:rPr>
+      </w:pPr>
+      <w:r>
+        <w:rPr>
+          <w:rFonts w:ascii="Courier New" w:hAnsi="Courier New" w:cs="Courier New"/>
+          <w:lang w:val="en-US"/>
+        </w:rPr>
+        <w:t xml:space="preserve">            x1_next = x1 - gamma * </w:t>
+      </w:r>
+      <w:proofErr w:type="gramStart"/>
+      <w:r>
+        <w:rPr>
+          <w:rFonts w:ascii="Courier New" w:hAnsi="Courier New" w:cs="Courier New"/>
+          <w:lang w:val="en-US"/>
+        </w:rPr>
+        <w:t>grad[</w:t>
+      </w:r>
+      <w:proofErr w:type="gramEnd"/>
+      <w:r>
+        <w:rPr>
+          <w:rFonts w:ascii="Courier New" w:hAnsi="Courier New" w:cs="Courier New"/>
+          <w:lang w:val="en-US"/>
+        </w:rPr>
+        <w:t>0]</w:t>
+      </w:r>
+    </w:p>
+    <w:p>
+      <w:pPr>
+        <w:jc w:val="left"/>
+        <w:rPr>
+          <w:rFonts w:ascii="Courier New" w:hAnsi="Courier New" w:cs="Courier New"/>
+          <w:lang w:val="en-US"/>
+        </w:rPr>
+      </w:pPr>
+      <w:r>
+        <w:rPr>
+          <w:rFonts w:ascii="Courier New" w:hAnsi="Courier New" w:cs="Courier New"/>
+          <w:lang w:val="en-US"/>
+        </w:rPr>
+        <w:t xml:space="preserve">            x2_next = x2 - gamma * </w:t>
+      </w:r>
+      <w:proofErr w:type="gramStart"/>
+      <w:r>
+        <w:rPr>
+          <w:rFonts w:ascii="Courier New" w:hAnsi="Courier New" w:cs="Courier New"/>
+          <w:lang w:val="en-US"/>
+        </w:rPr>
+        <w:t>grad[</w:t>
+      </w:r>
+      <w:proofErr w:type="gramEnd"/>
+      <w:r>
+        <w:rPr>
+          <w:rFonts w:ascii="Courier New" w:hAnsi="Courier New" w:cs="Courier New"/>
+          <w:lang w:val="en-US"/>
+        </w:rPr>
+        <w:t>1]</w:t>
+      </w:r>
+    </w:p>
+    <w:p>
+      <w:pPr>
+        <w:jc w:val="left"/>
+        <w:rPr>
+          <w:rFonts w:ascii="Courier New" w:hAnsi="Courier New" w:cs="Courier New"/>
+          <w:lang w:val="en-US"/>
+        </w:rPr>
+      </w:pPr>
+      <w:r>
+        <w:rPr>
+          <w:rFonts w:ascii="Courier New" w:hAnsi="Courier New" w:cs="Courier New"/>
+          <w:lang w:val="en-US"/>
+        </w:rPr>
+        <w:t xml:space="preserve">            counter += 1</w:t>
+      </w:r>
+    </w:p>
+    <w:p>
+      <w:pPr>
+        <w:jc w:val="left"/>
+        <w:rPr>
+          <w:rFonts w:ascii="Courier New" w:hAnsi="Courier New" w:cs="Courier New"/>
+          <w:lang w:val="en-US"/>
+        </w:rPr>
+      </w:pPr>
+      <w:r>
+        <w:rPr>
+          <w:rFonts w:ascii="Courier New" w:hAnsi="Courier New" w:cs="Courier New"/>
+          <w:lang w:val="en-US"/>
+        </w:rPr>
+        <w:t xml:space="preserve">        </w:t>
+      </w:r>
+    </w:p>
+    <w:p>
+      <w:pPr>
+        <w:jc w:val="left"/>
+        <w:rPr>
+          <w:rFonts w:ascii="Courier New" w:hAnsi="Courier New" w:cs="Courier New"/>
+          <w:lang w:val="en-US"/>
+        </w:rPr>
+      </w:pPr>
+      <w:r>
+        <w:rPr>
+          <w:rFonts w:ascii="Courier New" w:hAnsi="Courier New" w:cs="Courier New"/>
+          <w:lang w:val="en-US"/>
+        </w:rPr>
+        <w:t xml:space="preserve">        #</w:t>
+      </w:r>
+      <w:proofErr w:type="gramStart"/>
+      <w:r>
+        <w:rPr>
+          <w:rFonts w:ascii="Courier New" w:hAnsi="Courier New" w:cs="Courier New"/>
+          <w:lang w:val="en-US"/>
+        </w:rPr>
+        <w:t>print(</w:t>
+      </w:r>
+      <w:proofErr w:type="gramEnd"/>
+      <w:r>
+        <w:rPr>
+          <w:rFonts w:ascii="Courier New" w:hAnsi="Courier New" w:cs="Courier New"/>
+          <w:lang w:val="en-US"/>
+        </w:rPr>
+        <w:t>grad, 'x1 =', x1, 'x2 =', x2, 'x1_next =', x1_next, 'x2_next =', x2_next, 'gamma =', gamma)</w:t>
+      </w:r>
+    </w:p>
+    <w:p>
+      <w:pPr>
+        <w:jc w:val="left"/>
+        <w:rPr>
+          <w:rFonts w:ascii="Courier New" w:hAnsi="Courier New" w:cs="Courier New"/>
+          <w:lang w:val="en-US"/>
+        </w:rPr>
+      </w:pPr>
+      <w:r>
+        <w:rPr>
+          <w:rFonts w:ascii="Courier New" w:hAnsi="Courier New" w:cs="Courier New"/>
+          <w:lang w:val="en-US"/>
+        </w:rPr>
+        <w:t xml:space="preserve">        </w:t>
+      </w:r>
+    </w:p>
+    <w:p>
+      <w:pPr>
+        <w:jc w:val="left"/>
+        <w:rPr>
+          <w:rFonts w:ascii="Courier New" w:hAnsi="Courier New" w:cs="Courier New"/>
+          <w:lang w:val="en-US"/>
+        </w:rPr>
+      </w:pPr>
+      <w:r>
+        <w:rPr>
+          <w:rFonts w:ascii="Courier New" w:hAnsi="Courier New" w:cs="Courier New"/>
+          <w:lang w:val="en-US"/>
+        </w:rPr>
+        <w:t xml:space="preserve">        x1_</w:t>
+      </w:r>
+      <w:proofErr w:type="gramStart"/>
+      <w:r>
+        <w:rPr>
+          <w:rFonts w:ascii="Courier New" w:hAnsi="Courier New" w:cs="Courier New"/>
+          <w:lang w:val="en-US"/>
+        </w:rPr>
+        <w:t>list.append</w:t>
+      </w:r>
+      <w:proofErr w:type="gramEnd"/>
+      <w:r>
+        <w:rPr>
+          <w:rFonts w:ascii="Courier New" w:hAnsi="Courier New" w:cs="Courier New"/>
+          <w:lang w:val="en-US"/>
+        </w:rPr>
+        <w:t>(x1); x2_list.append(x2)</w:t>
+      </w:r>
+    </w:p>
+    <w:p>
+      <w:pPr>
+        <w:jc w:val="left"/>
+        <w:rPr>
+          <w:rFonts w:ascii="Courier New" w:hAnsi="Courier New" w:cs="Courier New"/>
+          <w:lang w:val="en-US"/>
+        </w:rPr>
+      </w:pPr>
+      <w:r>
+        <w:rPr>
+          <w:rFonts w:ascii="Courier New" w:hAnsi="Courier New" w:cs="Courier New"/>
+          <w:lang w:val="en-US"/>
+        </w:rPr>
+        <w:t xml:space="preserve">        if ((</w:t>
+      </w:r>
+      <w:proofErr w:type="spellStart"/>
+      <w:proofErr w:type="gramStart"/>
+      <w:r>
+        <w:rPr>
+          <w:rFonts w:ascii="Courier New" w:hAnsi="Courier New" w:cs="Courier New"/>
+          <w:lang w:val="en-US"/>
+        </w:rPr>
+        <w:t>sqrt</w:t>
+      </w:r>
+      <w:proofErr w:type="spellEnd"/>
+      <w:r>
+        <w:rPr>
+          <w:rFonts w:ascii="Courier New" w:hAnsi="Courier New" w:cs="Courier New"/>
+          <w:lang w:val="en-US"/>
+        </w:rPr>
+        <w:t>(</w:t>
+      </w:r>
+      <w:proofErr w:type="gramEnd"/>
+      <w:r>
+        <w:rPr>
+          <w:rFonts w:ascii="Courier New" w:hAnsi="Courier New" w:cs="Courier New"/>
+          <w:lang w:val="en-US"/>
+        </w:rPr>
+        <w:t>abs(x1_next - x1)**2 + abs(x2_next - x2)**2) &lt;= e)</w:t>
+      </w:r>
+    </w:p>
+    <w:p>
+      <w:pPr>
+        <w:jc w:val="left"/>
+        <w:rPr>
+          <w:rFonts w:ascii="Courier New" w:hAnsi="Courier New" w:cs="Courier New"/>
+          <w:lang w:val="en-US"/>
+        </w:rPr>
+      </w:pPr>
+      <w:r>
+        <w:rPr>
+          <w:rFonts w:ascii="Courier New" w:hAnsi="Courier New" w:cs="Courier New"/>
+          <w:lang w:val="en-US"/>
+        </w:rPr>
+        <w:t xml:space="preserve">            &amp; (</w:t>
+      </w:r>
+      <w:proofErr w:type="gramStart"/>
+      <w:r>
+        <w:rPr>
+          <w:rFonts w:ascii="Courier New" w:hAnsi="Courier New" w:cs="Courier New"/>
+          <w:lang w:val="en-US"/>
+        </w:rPr>
+        <w:t>abs(</w:t>
+      </w:r>
+      <w:proofErr w:type="gramEnd"/>
+      <w:r>
+        <w:rPr>
+          <w:rFonts w:ascii="Courier New" w:hAnsi="Courier New" w:cs="Courier New"/>
+          <w:lang w:val="en-US"/>
+        </w:rPr>
+        <w:t>F(x1_next, x2_next, r) - F(x1, x2, r)) &lt;= e)):</w:t>
+      </w:r>
+    </w:p>
+    <w:p>
+      <w:pPr>
+        <w:jc w:val="left"/>
+        <w:rPr>
+          <w:rFonts w:ascii="Courier New" w:hAnsi="Courier New" w:cs="Courier New"/>
+          <w:lang w:val="en-US"/>
+        </w:rPr>
+      </w:pPr>
+      <w:r>
+        <w:rPr>
+          <w:rFonts w:ascii="Courier New" w:hAnsi="Courier New" w:cs="Courier New"/>
+          <w:lang w:val="en-US"/>
+        </w:rPr>
+        <w:t xml:space="preserve">            return (x1_next, x2_next)</w:t>
+      </w:r>
+    </w:p>
+    <w:p>
+      <w:pPr>
+        <w:jc w:val="left"/>
+        <w:rPr>
+          <w:rFonts w:ascii="Courier New" w:hAnsi="Courier New" w:cs="Courier New"/>
+          <w:lang w:val="en-US"/>
+        </w:rPr>
+      </w:pPr>
+    </w:p>
+    <w:p>
+      <w:pPr>
+        <w:jc w:val="left"/>
+        <w:rPr>
+          <w:rFonts w:ascii="Courier New" w:hAnsi="Courier New" w:cs="Courier New"/>
+          <w:lang w:val="en-US"/>
+        </w:rPr>
+      </w:pPr>
+      <w:r>
+        <w:rPr>
+          <w:rFonts w:ascii="Courier New" w:hAnsi="Courier New" w:cs="Courier New"/>
+          <w:lang w:val="en-US"/>
+        </w:rPr>
+        <w:t xml:space="preserve">        x1 = x1_next</w:t>
+      </w:r>
+    </w:p>
+    <w:p>
+      <w:pPr>
+        <w:jc w:val="left"/>
+        <w:rPr>
+          <w:rFonts w:ascii="Courier New" w:hAnsi="Courier New" w:cs="Courier New"/>
+          <w:lang w:val="en-US"/>
+        </w:rPr>
+      </w:pPr>
+      <w:r>
+        <w:rPr>
+          <w:rFonts w:ascii="Courier New" w:hAnsi="Courier New" w:cs="Courier New"/>
+          <w:lang w:val="en-US"/>
+        </w:rPr>
+        <w:t xml:space="preserve">        x2 = x2_next</w:t>
+      </w:r>
+    </w:p>
+    <w:p>
+      <w:pPr>
+        <w:jc w:val="left"/>
+        <w:rPr>
+          <w:rFonts w:ascii="Courier New" w:hAnsi="Courier New" w:cs="Courier New"/>
+        </w:rPr>
+      </w:pPr>
+      <w:r>
+        <w:rPr>
+          <w:rFonts w:ascii="Courier New" w:hAnsi="Courier New" w:cs="Courier New"/>
+          <w:lang w:val="en-US"/>
+        </w:rPr>
+        <w:t xml:space="preserve">        </w:t>
+      </w:r>
+      <w:r>
+        <w:rPr>
+          <w:rFonts w:ascii="Courier New" w:hAnsi="Courier New" w:cs="Courier New"/>
+        </w:rPr>
+        <w:t>k += 1</w:t>
+      </w:r>
+    </w:p>
+    <w:p>
+      <w:pPr>
+        <w:rPr>
+          <w:lang w:val="en-US"/>
+        </w:rPr>
+      </w:pPr>
+      <w:r>
+        <w:t>Метод</w:t>
+      </w:r>
+      <w:r>
+        <w:rPr>
+          <w:lang w:val="en-US"/>
+        </w:rPr>
+        <w:t xml:space="preserve"> </w:t>
+      </w:r>
+      <w:r>
+        <w:t>барьерных</w:t>
+      </w:r>
+      <w:r>
+        <w:rPr>
+          <w:lang w:val="en-US"/>
+        </w:rPr>
+        <w:t xml:space="preserve"> </w:t>
+      </w:r>
+      <w:r>
+        <w:t>функции</w:t>
+      </w:r>
+      <w:r>
+        <w:rPr>
+          <w:lang w:val="en-US"/>
+        </w:rPr>
+        <w:t>:</w:t>
+      </w:r>
+    </w:p>
+    <w:p>
+      <w:pPr>
+        <w:jc w:val="left"/>
+        <w:rPr>
+          <w:rFonts w:ascii="Courier New" w:hAnsi="Courier New" w:cs="Courier New"/>
+          <w:lang w:val="en-US"/>
+        </w:rPr>
+      </w:pPr>
+      <w:proofErr w:type="spellStart"/>
+      <w:r>
+        <w:rPr>
+          <w:rFonts w:ascii="Courier New" w:hAnsi="Courier New" w:cs="Courier New"/>
+          <w:lang w:val="en-US"/>
+        </w:rPr>
+        <w:t>def</w:t>
+      </w:r>
+      <w:proofErr w:type="spellEnd"/>
+      <w:r>
+        <w:rPr>
+          <w:rFonts w:ascii="Courier New" w:hAnsi="Courier New" w:cs="Courier New"/>
+          <w:lang w:val="en-US"/>
+        </w:rPr>
+        <w:t xml:space="preserve"> </w:t>
+      </w:r>
+      <w:proofErr w:type="spellStart"/>
+      <w:r>
+        <w:rPr>
+          <w:rFonts w:ascii="Courier New" w:hAnsi="Courier New" w:cs="Courier New"/>
+          <w:lang w:val="en-US"/>
+        </w:rPr>
+        <w:t>barrier_function_</w:t>
+      </w:r>
+      <w:proofErr w:type="gramStart"/>
+      <w:r>
+        <w:rPr>
+          <w:rFonts w:ascii="Courier New" w:hAnsi="Courier New" w:cs="Courier New"/>
+          <w:lang w:val="en-US"/>
+        </w:rPr>
+        <w:t>method</w:t>
+      </w:r>
+      <w:proofErr w:type="spellEnd"/>
+      <w:r>
+        <w:rPr>
+          <w:rFonts w:ascii="Courier New" w:hAnsi="Courier New" w:cs="Courier New"/>
+          <w:lang w:val="en-US"/>
+        </w:rPr>
+        <w:t>(</w:t>
+      </w:r>
+      <w:proofErr w:type="gramEnd"/>
+      <w:r>
+        <w:rPr>
+          <w:rFonts w:ascii="Courier New" w:hAnsi="Courier New" w:cs="Courier New"/>
+          <w:lang w:val="en-US"/>
+        </w:rPr>
+        <w:t>x1, x2, r, C, e, M, k):</w:t>
+      </w:r>
+    </w:p>
+    <w:p>
+      <w:pPr>
+        <w:jc w:val="left"/>
+        <w:rPr>
+          <w:rFonts w:ascii="Courier New" w:hAnsi="Courier New" w:cs="Courier New"/>
+          <w:lang w:val="en-US"/>
+        </w:rPr>
+      </w:pPr>
+      <w:r>
+        <w:rPr>
+          <w:rFonts w:ascii="Courier New" w:hAnsi="Courier New" w:cs="Courier New"/>
+          <w:lang w:val="en-US"/>
+        </w:rPr>
+        <w:t xml:space="preserve">    min_x1, min_x2 = </w:t>
+      </w:r>
+      <w:proofErr w:type="spellStart"/>
+      <w:r>
+        <w:rPr>
+          <w:rFonts w:ascii="Courier New" w:hAnsi="Courier New" w:cs="Courier New"/>
+          <w:lang w:val="en-US"/>
+        </w:rPr>
+        <w:t>method_of_gradient_descent_with_a_constant_</w:t>
+      </w:r>
+      <w:proofErr w:type="gramStart"/>
+      <w:r>
+        <w:rPr>
+          <w:rFonts w:ascii="Courier New" w:hAnsi="Courier New" w:cs="Courier New"/>
+          <w:lang w:val="en-US"/>
+        </w:rPr>
+        <w:t>step</w:t>
+      </w:r>
+      <w:proofErr w:type="spellEnd"/>
+      <w:r>
+        <w:rPr>
+          <w:rFonts w:ascii="Courier New" w:hAnsi="Courier New" w:cs="Courier New"/>
+          <w:lang w:val="en-US"/>
+        </w:rPr>
+        <w:t>(</w:t>
+      </w:r>
+      <w:proofErr w:type="gramEnd"/>
+      <w:r>
+        <w:rPr>
+          <w:rFonts w:ascii="Courier New" w:hAnsi="Courier New" w:cs="Courier New"/>
+          <w:lang w:val="en-US"/>
+        </w:rPr>
+        <w:t>x1, x2, e, M, r)</w:t>
+      </w:r>
+    </w:p>
+    <w:p>
+      <w:pPr>
+        <w:jc w:val="left"/>
+        <w:rPr>
+          <w:rFonts w:ascii="Courier New" w:hAnsi="Courier New" w:cs="Courier New"/>
+          <w:lang w:val="en-US"/>
+        </w:rPr>
+      </w:pPr>
+      <w:r>
+        <w:rPr>
+          <w:rFonts w:ascii="Courier New" w:hAnsi="Courier New" w:cs="Courier New"/>
+          <w:lang w:val="en-US"/>
+        </w:rPr>
+        <w:t xml:space="preserve">    #</w:t>
+      </w:r>
+      <w:proofErr w:type="gramStart"/>
+      <w:r>
+        <w:rPr>
+          <w:rFonts w:ascii="Courier New" w:hAnsi="Courier New" w:cs="Courier New"/>
+          <w:lang w:val="en-US"/>
+        </w:rPr>
+        <w:t>print(</w:t>
+      </w:r>
+      <w:proofErr w:type="gramEnd"/>
+      <w:r>
+        <w:rPr>
+          <w:rFonts w:ascii="Courier New" w:hAnsi="Courier New" w:cs="Courier New"/>
+          <w:lang w:val="en-US"/>
+        </w:rPr>
+        <w:t>"x1 =", min_x1, "x2 =", min_x2)</w:t>
+      </w:r>
+    </w:p>
+    <w:p>
+      <w:pPr>
+        <w:jc w:val="left"/>
+        <w:rPr>
+          <w:rFonts w:ascii="Courier New" w:hAnsi="Courier New" w:cs="Courier New"/>
+          <w:lang w:val="en-US"/>
+        </w:rPr>
+      </w:pPr>
+      <w:r>
+        <w:rPr>
+          <w:rFonts w:ascii="Courier New" w:hAnsi="Courier New" w:cs="Courier New"/>
+          <w:lang w:val="en-US"/>
+        </w:rPr>
+        <w:t xml:space="preserve">    fine = </w:t>
+      </w:r>
+      <w:proofErr w:type="gramStart"/>
+      <w:r>
+        <w:rPr>
+          <w:rFonts w:ascii="Courier New" w:hAnsi="Courier New" w:cs="Courier New"/>
+          <w:lang w:val="en-US"/>
+        </w:rPr>
+        <w:t>P(</w:t>
+      </w:r>
+      <w:proofErr w:type="gramEnd"/>
+      <w:r>
+        <w:rPr>
+          <w:rFonts w:ascii="Courier New" w:hAnsi="Courier New" w:cs="Courier New"/>
+          <w:lang w:val="en-US"/>
+        </w:rPr>
+        <w:t>min_x1, min_x2, r)</w:t>
+      </w:r>
+    </w:p>
+    <w:p>
+      <w:pPr>
+        <w:jc w:val="left"/>
+        <w:rPr>
+          <w:rFonts w:ascii="Courier New" w:hAnsi="Courier New" w:cs="Courier New"/>
+          <w:lang w:val="en-US"/>
+        </w:rPr>
+      </w:pPr>
+      <w:r>
+        <w:rPr>
+          <w:rFonts w:ascii="Courier New" w:hAnsi="Courier New" w:cs="Courier New"/>
+          <w:lang w:val="en-US"/>
+        </w:rPr>
+        <w:t xml:space="preserve">    #</w:t>
+      </w:r>
+      <w:proofErr w:type="gramStart"/>
+      <w:r>
+        <w:rPr>
+          <w:rFonts w:ascii="Courier New" w:hAnsi="Courier New" w:cs="Courier New"/>
+          <w:lang w:val="en-US"/>
+        </w:rPr>
+        <w:t>print(</w:t>
+      </w:r>
+      <w:proofErr w:type="gramEnd"/>
+      <w:r>
+        <w:rPr>
+          <w:rFonts w:ascii="Courier New" w:hAnsi="Courier New" w:cs="Courier New"/>
+          <w:lang w:val="en-US"/>
+        </w:rPr>
+        <w:t>"fine =", fine)</w:t>
+      </w:r>
+    </w:p>
+    <w:p>
+      <w:pPr>
+        <w:jc w:val="left"/>
+        <w:rPr>
+          <w:rFonts w:ascii="Courier New" w:hAnsi="Courier New" w:cs="Courier New"/>
+          <w:lang w:val="en-US"/>
+        </w:rPr>
+      </w:pPr>
+      <w:r>
+        <w:rPr>
+          <w:rFonts w:ascii="Courier New" w:hAnsi="Courier New" w:cs="Courier New"/>
+          <w:lang w:val="en-US"/>
+        </w:rPr>
+        <w:t xml:space="preserve">    if (abs(fine) &lt;= e):</w:t>
+      </w:r>
+    </w:p>
+    <w:p>
+      <w:pPr>
+        <w:jc w:val="left"/>
+        <w:rPr>
+          <w:rFonts w:ascii="Courier New" w:hAnsi="Courier New" w:cs="Courier New"/>
+          <w:lang w:val="en-US"/>
+        </w:rPr>
+      </w:pPr>
+      <w:r>
+        <w:rPr>
+          <w:rFonts w:ascii="Courier New" w:hAnsi="Courier New" w:cs="Courier New"/>
+          <w:lang w:val="en-US"/>
+        </w:rPr>
+        <w:t xml:space="preserve">            return [(</w:t>
+      </w:r>
+      <w:proofErr w:type="gramStart"/>
+      <w:r>
+        <w:rPr>
+          <w:rFonts w:ascii="Courier New" w:hAnsi="Courier New" w:cs="Courier New"/>
+          <w:lang w:val="en-US"/>
+        </w:rPr>
+        <w:t>round(</w:t>
+      </w:r>
+      <w:proofErr w:type="gramEnd"/>
+      <w:r>
+        <w:rPr>
+          <w:rFonts w:ascii="Courier New" w:hAnsi="Courier New" w:cs="Courier New"/>
+          <w:lang w:val="en-US"/>
+        </w:rPr>
+        <w:t xml:space="preserve">min_x1, </w:t>
+      </w:r>
+      <w:proofErr w:type="spellStart"/>
+      <w:r>
+        <w:rPr>
+          <w:rFonts w:ascii="Courier New" w:hAnsi="Courier New" w:cs="Courier New"/>
+          <w:lang w:val="en-US"/>
+        </w:rPr>
+        <w:t>round_num</w:t>
+      </w:r>
+      <w:proofErr w:type="spellEnd"/>
+      <w:r>
+        <w:rPr>
+          <w:rFonts w:ascii="Courier New" w:hAnsi="Courier New" w:cs="Courier New"/>
+          <w:lang w:val="en-US"/>
+        </w:rPr>
+        <w:t xml:space="preserve">), </w:t>
+      </w:r>
+    </w:p>
+    <w:p>
+      <w:pPr>
+        <w:jc w:val="left"/>
+        <w:rPr>
+          <w:rFonts w:ascii="Courier New" w:hAnsi="Courier New" w:cs="Courier New"/>
+          <w:lang w:val="en-US"/>
+        </w:rPr>
+      </w:pPr>
+      <w:r>
+        <w:rPr>
+          <w:rFonts w:ascii="Courier New" w:hAnsi="Courier New" w:cs="Courier New"/>
+          <w:lang w:val="en-US"/>
+        </w:rPr>
+        <w:t xml:space="preserve">                     </w:t>
+      </w:r>
+      <w:proofErr w:type="gramStart"/>
+      <w:r>
+        <w:rPr>
+          <w:rFonts w:ascii="Courier New" w:hAnsi="Courier New" w:cs="Courier New"/>
+          <w:lang w:val="en-US"/>
+        </w:rPr>
+        <w:t>round(</w:t>
+      </w:r>
+      <w:proofErr w:type="gramEnd"/>
+      <w:r>
+        <w:rPr>
+          <w:rFonts w:ascii="Courier New" w:hAnsi="Courier New" w:cs="Courier New"/>
+          <w:lang w:val="en-US"/>
+        </w:rPr>
+        <w:t xml:space="preserve">min_x2, </w:t>
+      </w:r>
+      <w:proofErr w:type="spellStart"/>
+      <w:r>
+        <w:rPr>
+          <w:rFonts w:ascii="Courier New" w:hAnsi="Courier New" w:cs="Courier New"/>
+          <w:lang w:val="en-US"/>
+        </w:rPr>
+        <w:t>round_num</w:t>
+      </w:r>
+      <w:proofErr w:type="spellEnd"/>
+      <w:r>
+        <w:rPr>
+          <w:rFonts w:ascii="Courier New" w:hAnsi="Courier New" w:cs="Courier New"/>
+          <w:lang w:val="en-US"/>
+        </w:rPr>
+        <w:t xml:space="preserve">), </w:t>
+      </w:r>
+    </w:p>
+    <w:p>
+      <w:pPr>
+        <w:jc w:val="left"/>
+        <w:rPr>
+          <w:rFonts w:ascii="Courier New" w:hAnsi="Courier New" w:cs="Courier New"/>
+          <w:lang w:val="en-US"/>
+        </w:rPr>
+      </w:pPr>
+      <w:r>
+        <w:rPr>
+          <w:rFonts w:ascii="Courier New" w:hAnsi="Courier New" w:cs="Courier New"/>
+          <w:lang w:val="en-US"/>
+        </w:rPr>
+        <w:t xml:space="preserve">                     </w:t>
+      </w:r>
+      <w:proofErr w:type="gramStart"/>
+      <w:r>
+        <w:rPr>
+          <w:rFonts w:ascii="Courier New" w:hAnsi="Courier New" w:cs="Courier New"/>
+          <w:lang w:val="en-US"/>
+        </w:rPr>
+        <w:t>round(</w:t>
+      </w:r>
+      <w:proofErr w:type="gramEnd"/>
+      <w:r>
+        <w:rPr>
+          <w:rFonts w:ascii="Courier New" w:hAnsi="Courier New" w:cs="Courier New"/>
+          <w:lang w:val="en-US"/>
+        </w:rPr>
+        <w:t xml:space="preserve">f(min_x1, min_x2), </w:t>
+      </w:r>
+      <w:proofErr w:type="spellStart"/>
+      <w:r>
+        <w:rPr>
+          <w:rFonts w:ascii="Courier New" w:hAnsi="Courier New" w:cs="Courier New"/>
+          <w:lang w:val="en-US"/>
+        </w:rPr>
+        <w:t>round_num</w:t>
+      </w:r>
+      <w:proofErr w:type="spellEnd"/>
+      <w:r>
+        <w:rPr>
+          <w:rFonts w:ascii="Courier New" w:hAnsi="Courier New" w:cs="Courier New"/>
+          <w:lang w:val="en-US"/>
+        </w:rPr>
+        <w:t xml:space="preserve">)), </w:t>
+      </w:r>
+    </w:p>
+    <w:p>
+      <w:pPr>
+        <w:jc w:val="left"/>
+        <w:rPr>
+          <w:rFonts w:ascii="Courier New" w:hAnsi="Courier New" w:cs="Courier New"/>
+        </w:rPr>
+      </w:pPr>
+      <w:r>
+        <w:rPr>
+          <w:rFonts w:ascii="Courier New" w:hAnsi="Courier New" w:cs="Courier New"/>
+          <w:lang w:val="en-US"/>
+        </w:rPr>
+        <w:t xml:space="preserve">                    </w:t>
+      </w:r>
+      <w:r>
+        <w:rPr>
+          <w:rFonts w:ascii="Courier New" w:hAnsi="Courier New" w:cs="Courier New"/>
+        </w:rPr>
+        <w:t>k]</w:t>
+      </w:r>
+    </w:p>
+    <w:p>
+      <w:pPr>
+        <w:jc w:val="left"/>
+        <w:rPr>
+          <w:rFonts w:ascii="Courier New" w:hAnsi="Courier New" w:cs="Courier New"/>
+        </w:rPr>
+      </w:pPr>
+      <w:r>
+        <w:rPr>
+          <w:rFonts w:ascii="Courier New" w:hAnsi="Courier New" w:cs="Courier New"/>
+        </w:rPr>
+        <w:t xml:space="preserve">    k += 1</w:t>
+      </w:r>
+    </w:p>
+    <w:p>
+      <w:pPr>
+        <w:jc w:val="left"/>
+        <w:rPr>
+          <w:rFonts w:ascii="Courier New" w:hAnsi="Courier New" w:cs="Courier New"/>
+        </w:rPr>
+      </w:pPr>
+      <w:r>
+        <w:rPr>
+          <w:rFonts w:ascii="Courier New" w:hAnsi="Courier New" w:cs="Courier New"/>
+        </w:rPr>
+        <w:t xml:space="preserve">    r = r/C</w:t>
+      </w:r>
+    </w:p>
+    <w:p>
+      <w:pPr>
+        <w:jc w:val="left"/>
+        <w:rPr>
+          <w:rFonts w:ascii="Courier New" w:hAnsi="Courier New" w:cs="Courier New"/>
+          <w:lang w:val="en-US"/>
+        </w:rPr>
+      </w:pPr>
+      <w:r>
+        <w:rPr>
+          <w:rFonts w:ascii="Courier New" w:hAnsi="Courier New" w:cs="Courier New"/>
+          <w:lang w:val="en-US"/>
+        </w:rPr>
+        <w:t xml:space="preserve">    return </w:t>
+      </w:r>
+      <w:proofErr w:type="spellStart"/>
+      <w:r>
+        <w:rPr>
+          <w:rFonts w:ascii="Courier New" w:hAnsi="Courier New" w:cs="Courier New"/>
+          <w:lang w:val="en-US"/>
+        </w:rPr>
+        <w:t>barrier_function_</w:t>
+      </w:r>
+      <w:proofErr w:type="gramStart"/>
+      <w:r>
+        <w:rPr>
+          <w:rFonts w:ascii="Courier New" w:hAnsi="Courier New" w:cs="Courier New"/>
+          <w:lang w:val="en-US"/>
+        </w:rPr>
+        <w:t>method</w:t>
+      </w:r>
+      <w:proofErr w:type="spellEnd"/>
+      <w:r>
+        <w:rPr>
+          <w:rFonts w:ascii="Courier New" w:hAnsi="Courier New" w:cs="Courier New"/>
+          <w:lang w:val="en-US"/>
+        </w:rPr>
+        <w:t>(</w:t>
+      </w:r>
+      <w:proofErr w:type="gramEnd"/>
+      <w:r>
+        <w:rPr>
+          <w:rFonts w:ascii="Courier New" w:hAnsi="Courier New" w:cs="Courier New"/>
+          <w:lang w:val="en-US"/>
+        </w:rPr>
+        <w:t>min_x1, min_x2, r, C, e, M, k)</w:t>
+      </w:r>
+    </w:p>
+    <w:p>
+      <w:pPr>
+        <w:pStyle w:val="2"/>
+        <w:numPr>
+          <w:ilvl w:val="0"/>
+          <w:numId w:val="1"/>
+        </w:numPr>
+        <w:rPr>
+          <w:lang w:val="en-US"/>
+        </w:rPr>
+      </w:pPr>
+      <w:r>
+        <w:t>Результаты вычислений</w:t>
+      </w:r>
+    </w:p>
+    <w:p>
+      <w:pPr>
+        <w:rPr>
+          <w:lang w:val="en-US"/>
+        </w:rPr>
+      </w:pPr>
+      <w:r>
+        <w:rPr>
+          <w:lang w:val="en-US"/>
+        </w:rPr>
+        <w:drawing>
+          <wp:inline distT="0" distB="0" distL="0" distR="0" wp14:anchorId="73C9C59F" wp14:editId="47966283">
+            <wp:extent cx="4934639" cy="285790"/>
+            <wp:effectExtent l="0" t="0" r="0" b="0"/>
+            <wp:docPr id="5" name="Рисунок 5"/>
+            <wp:cNvGraphicFramePr>
+              <a:graphicFrameLocks xmlns:a="http://schemas.openxmlformats.org/drawingml/2006/main" noChangeAspect="1"/>
+            </wp:cNvGraphicFramePr>
+            <a:graphic xmlns:a="http://schemas.openxmlformats.org/drawingml/2006/main">
+              <a:graphicData uri="http://schemas.openxmlformats.org/drawingml/2006/picture">
+                <pic:pic xmlns:pic="http://schemas.openxmlformats.org/drawingml/2006/picture">
+                  <pic:nvPicPr>
+                    <pic:cNvPr id="1" name=""/>
+                    <pic:cNvPicPr/>
+                  </pic:nvPicPr>
+                  <pic:blipFill>
+                    <a:blip r:embed="rId8"/>
+                    <a:stretch>
+                      <a:fillRect/>
+                    </a:stretch>
+                  </pic:blipFill>
+                  <pic:spPr>
+                    <a:xfrm>
+                      <a:off x="0" y="0"/>
+                      <a:ext cx="4934639" cy="285790"/>
+                    </a:xfrm>
+                    <a:prstGeom prst="rect">
+                      <a:avLst/>
+                    </a:prstGeom>
+                  </pic:spPr>
+                </pic:pic>
+              </a:graphicData>
+            </a:graphic>
+          </wp:inline>
+        </w:drawing>
+      </w:r>
+    </w:p>
+    <w:p>
+      <w:pPr>
+        <w:pStyle w:val="2"/>
+        <w:numPr>
+          <w:ilvl w:val="0"/>
+          <w:numId w:val="1"/>
+        </w:numPr>
+        <w:rPr>
+          <w:lang w:val="en-US"/>
+        </w:rPr>
+      </w:pPr>
+      <w:r>
+        <w:t>Графическое представление траектории</w:t>
+      </w:r>
+    </w:p>
+    <w:p>
+      <w:pPr>
+        <w:pStyle w:val="a3"/>
+        <w:rPr>
+          <w:lang w:val="en-US"/>
+        </w:rPr>
+      </w:pPr>
+      <w:r>
+        <w:rPr>
+          <w:lang w:val="en-US"/>
+        </w:rPr>
+        <w:lastRenderedPageBreak/>
+        <w:drawing>
+          <wp:inline distT="0" distB="0" distL="0" distR="0" wp14:anchorId="1EF4A3A6" wp14:editId="13058CB8">
+            <wp:extent cx="4439270" cy="3600953"/>
+            <wp:effectExtent l="0" t="0" r="0" b="0"/>
+            <wp:docPr id="7" name="Рисунок 7"/>
+            <wp:cNvGraphicFramePr>
+              <a:graphicFrameLocks xmlns:a="http://schemas.openxmlformats.org/drawingml/2006/main" noChangeAspect="1"/>
+            </wp:cNvGraphicFramePr>
+            <a:graphic xmlns:a="http://schemas.openxmlformats.org/drawingml/2006/main">
+              <a:graphicData uri="http://schemas.openxmlformats.org/drawingml/2006/picture">
+                <pic:pic xmlns:pic="http://schemas.openxmlformats.org/drawingml/2006/picture">
+                  <pic:nvPicPr>
+                    <pic:cNvPr id="1" name=""/>
+                    <pic:cNvPicPr/>
+                  </pic:nvPicPr>
+                  <pic:blipFill>
+                    <a:blip r:embed="rId9"/>
+                    <a:stretch>
+                      <a:fillRect/>
+                    </a:stretch>
+                  </pic:blipFill>
+                  <pic:spPr>
+                    <a:xfrm>
+                      <a:off x="0" y="0"/>
+                      <a:ext cx="4439270" cy="3600953"/>
+                    </a:xfrm>
+                    <a:prstGeom prst="rect">
+                      <a:avLst/>
+                    </a:prstGeom>
+                  </pic:spPr>
+                </pic:pic>
+              </a:graphicData>
+            </a:graphic>
+          </wp:inline>
+        </w:drawing>
+      </w:r>
+    </w:p>
+    <w:p>
+      <w:pPr>
+        <w:pStyle w:val="a3"/>
+      </w:pPr>
+      <w:r>
+        <w:t>Рисунок 3 –</w:t>
+      </w:r>
+      <w:r>
+        <w:t xml:space="preserve"> Траектория движения.</w:t>
+      </w:r>
+    </w:p>
+    <w:p>
+      <w:pPr>
+        <w:pStyle w:val="2"/>
+        <w:numPr>
+          <w:ilvl w:val="0"/>
+          <w:numId w:val="1"/>
+        </w:numPr>
+        <w:rPr>
+          <w:lang w:val="en-US"/>
+        </w:rPr>
+      </w:pPr>
+      <w:r>
+        <w:t>Сравнительная характеристика</w:t>
+      </w:r>
+    </w:p>
+    <w:tbl>
+      <w:tblPr>
+        <w:tblStyle w:val="a6"/>
+        <w:tblW w:w="0" w:type="auto"/>
+        <w:tblInd w:w="-5" w:type="dxa"/>
+        <w:tblLook w:val="04A0" w:firstRow="1" w:lastRow="0" w:firstColumn="1" w:lastColumn="0" w:noHBand="0" w:noVBand="1"/>
+      </w:tblPr>
+      <w:tblGrid>
+        <w:gridCol w:w="1701"/>
+        <w:gridCol w:w="1589"/>
+        <w:gridCol w:w="1530"/>
+        <w:gridCol w:w="2268"/>
+        <w:gridCol w:w="2262"/>
+      </w:tblGrid>
+      <w:tr>
+        <w:tc>
+          <w:tcPr>
+            <w:tcW w:w="1701" w:type="dxa"/>
+          </w:tcPr>
+          <w:p>
+            <w:pPr>
+              <w:ind w:firstLine="0"/>
+              <w:jc w:val="center"/>
+            </w:pPr>
+            <w:r>
+              <w:t>Начальная точка</w:t>
+            </w:r>
+          </w:p>
+        </w:tc>
+        <w:tc>
+          <w:tcPr>
+            <w:tcW w:w="1589" w:type="dxa"/>
+          </w:tcPr>
+          <w:p>
+            <w:pPr>
+              <w:ind w:firstLine="0"/>
+              <w:jc w:val="center"/>
+            </w:pPr>
+            <w:r>
+              <w:t>Погрешность</w:t>
+            </w:r>
+          </w:p>
+        </w:tc>
+        <w:tc>
+          <w:tcPr>
+            <w:tcW w:w="1530" w:type="dxa"/>
+          </w:tcPr>
+          <w:p>
+            <w:pPr>
+              <w:ind w:firstLine="0"/>
+              <w:jc w:val="center"/>
+            </w:pPr>
+            <w:r>
+              <w:t>Число итераций</w:t>
+            </w:r>
+          </w:p>
+        </w:tc>
+        <w:tc>
+          <w:tcPr>
+            <w:tcW w:w="2268" w:type="dxa"/>
+          </w:tcPr>
+          <w:p>
+            <w:pPr>
+              <w:ind w:firstLine="0"/>
+              <w:jc w:val="center"/>
+            </w:pPr>
+            <w:r>
+              <w:t>Оптимальное решение</w:t>
+            </w:r>
+          </w:p>
+        </w:tc>
+        <w:tc>
+          <w:tcPr>
+            <w:tcW w:w="2262" w:type="dxa"/>
+          </w:tcPr>
+          <w:p>
+            <w:pPr>
+              <w:ind w:firstLine="0"/>
+              <w:jc w:val="center"/>
+            </w:pPr>
+            <w:r>
+              <w:t>Оптимальное значение функции</w:t>
+            </w:r>
+          </w:p>
+        </w:tc>
+      </w:tr>
+      <w:tr>
+        <w:tc>
+          <w:tcPr>
+            <w:tcW w:w="1701" w:type="dxa"/>
+          </w:tcPr>
+          <w:p>
+            <w:pPr>
+              <w:ind w:firstLine="0"/>
+              <w:jc w:val="center"/>
+              <w:rPr>
+                <w:lang w:val="en-US"/>
+              </w:rPr>
+            </w:pPr>
+            <w:r>
+              <w:t>(2</w:t>
+            </w:r>
+            <w:r>
+              <w:t>;</w:t>
+            </w:r>
+            <w:r>
+              <w:t>2)</w:t>
+            </w:r>
+          </w:p>
+        </w:tc>
+        <w:tc>
+          <w:tcPr>
+            <w:tcW w:w="1589" w:type="dxa"/>
+          </w:tcPr>
+          <w:p>
+            <w:pPr>
+              <w:ind w:firstLine="0"/>
+              <w:jc w:val="center"/>
+              <w:rPr>
+                <w:lang w:val="en-US"/>
+              </w:rPr>
+            </w:pPr>
+            <w:r>
+              <w:rPr>
+                <w:lang w:val="en-US"/>
+              </w:rPr>
+              <w:t>0.001</w:t>
+            </w:r>
+          </w:p>
+        </w:tc>
+        <w:tc>
+          <w:tcPr>
+            <w:tcW w:w="1530" w:type="dxa"/>
+          </w:tcPr>
+          <w:p>
+            <w:pPr>
+              <w:ind w:firstLine="0"/>
+              <w:jc w:val="center"/>
+              <w:rPr>
+                <w:lang w:val="en-US"/>
+              </w:rPr>
+            </w:pPr>
+            <w:r>
+              <w:rPr>
+                <w:lang w:val="en-US"/>
+              </w:rPr>
+              <w:t>7</w:t>
+            </w:r>
+          </w:p>
+        </w:tc>
+        <w:tc>
+          <w:tcPr>
+            <w:tcW w:w="2268" w:type="dxa"/>
+          </w:tcPr>
+          <w:p>
+            <w:pPr>
+              <w:ind w:firstLine="0"/>
+              <w:jc w:val="center"/>
+              <w:rPr>
+                <w:lang w:val="en-US"/>
+              </w:rPr>
+            </w:pPr>
+            <w:r>
+              <w:rPr>
+                <w:lang w:val="en-US"/>
+              </w:rPr>
+              <w:t>(3.046, 3.954)</w:t>
+            </w:r>
+          </w:p>
+        </w:tc>
+        <w:tc>
+          <w:tcPr>
+            <w:tcW w:w="2262" w:type="dxa"/>
+          </w:tcPr>
+          <w:p>
+            <w:pPr>
+              <w:ind w:firstLine="0"/>
+              <w:jc w:val="center"/>
+              <w:rPr>
+                <w:lang w:val="en-US"/>
+              </w:rPr>
+            </w:pPr>
+            <w:r>
+              <w:rPr>
+                <w:lang w:val="en-US"/>
+              </w:rPr>
+              <w:t>(18.005)</w:t>
+            </w:r>
+          </w:p>
+        </w:tc>
+      </w:tr>
+      <w:tr>
+        <w:tc>
+          <w:tcPr>
+            <w:tcW w:w="1701" w:type="dxa"/>
+          </w:tcPr>
+          <w:p>
+            <w:pPr>
+              <w:ind w:firstLine="0"/>
+              <w:jc w:val="center"/>
+              <w:rPr>
+                <w:lang w:val="en-US"/>
+              </w:rPr>
+            </w:pPr>
+            <w:r>
+              <w:t>(2</w:t>
+            </w:r>
+            <w:r>
+              <w:rPr>
+                <w:lang w:val="en-US"/>
+              </w:rPr>
+              <w:t>;</w:t>
+            </w:r>
+            <w:r>
+              <w:t xml:space="preserve"> 2)</w:t>
+            </w:r>
+          </w:p>
+        </w:tc>
+        <w:tc>
+          <w:tcPr>
+            <w:tcW w:w="1589" w:type="dxa"/>
+          </w:tcPr>
+          <w:p>
+            <w:pPr>
+              <w:ind w:firstLine="0"/>
+              <w:jc w:val="center"/>
+              <w:rPr>
+                <w:lang w:val="en-US"/>
+              </w:rPr>
+            </w:pPr>
+            <w:r>
+              <w:rPr>
+                <w:lang w:val="en-US"/>
+              </w:rPr>
+              <w:t>0.00</w:t>
+            </w:r>
+            <w:r>
+              <w:rPr>
+                <w:lang w:val="en-US"/>
+              </w:rPr>
+              <w:t>0</w:t>
+            </w:r>
+            <w:r>
+              <w:rPr>
+                <w:lang w:val="en-US"/>
+              </w:rPr>
+              <w:t>1</w:t>
+            </w:r>
+          </w:p>
+        </w:tc>
+        <w:tc>
+          <w:tcPr>
+            <w:tcW w:w="1530" w:type="dxa"/>
+          </w:tcPr>
+          <w:p>
+            <w:pPr>
+              <w:ind w:firstLine="0"/>
+              <w:jc w:val="center"/>
+              <w:rPr>
+                <w:lang w:val="en-US"/>
+              </w:rPr>
+            </w:pPr>
+            <w:r>
+              <w:rPr>
+                <w:lang w:val="en-US"/>
+              </w:rPr>
+              <w:t>9</w:t>
+            </w:r>
+          </w:p>
+        </w:tc>
+        <w:tc>
+          <w:tcPr>
+            <w:tcW w:w="2268" w:type="dxa"/>
+          </w:tcPr>
+          <w:p>
+            <w:pPr>
+              <w:ind w:firstLine="0"/>
+              <w:jc w:val="center"/>
+              <w:rPr>
+                <w:lang w:val="en-US"/>
+              </w:rPr>
+            </w:pPr>
+            <w:r>
+              <w:rPr>
+                <w:lang w:val="en-US"/>
+              </w:rPr>
+              <w:t>(3.0</w:t>
+            </w:r>
+            <w:r>
+              <w:rPr>
+                <w:lang w:val="en-US"/>
+              </w:rPr>
+              <w:t>063</w:t>
+            </w:r>
+            <w:r>
+              <w:rPr>
+                <w:lang w:val="en-US"/>
+              </w:rPr>
+              <w:t>, 3.</w:t>
+            </w:r>
+            <w:r>
+              <w:rPr>
+                <w:lang w:val="en-US"/>
+              </w:rPr>
+              <w:t>9937</w:t>
+            </w:r>
+            <w:r>
+              <w:rPr>
+                <w:lang w:val="en-US"/>
+              </w:rPr>
+              <w:t>)</w:t>
+            </w:r>
+          </w:p>
+        </w:tc>
+        <w:tc>
+          <w:tcPr>
+            <w:tcW w:w="2262" w:type="dxa"/>
+          </w:tcPr>
+          <w:p>
+            <w:pPr>
+              <w:ind w:firstLine="0"/>
+              <w:jc w:val="center"/>
+              <w:rPr>
+                <w:lang w:val="en-US"/>
+              </w:rPr>
+            </w:pPr>
+            <w:r>
+              <w:rPr>
+                <w:lang w:val="en-US"/>
+              </w:rPr>
+              <w:t>(18.000</w:t>
+            </w:r>
+            <w:r>
+              <w:rPr>
+                <w:lang w:val="en-US"/>
+              </w:rPr>
+              <w:t>3</w:t>
+            </w:r>
+            <w:r>
+              <w:rPr>
+                <w:lang w:val="en-US"/>
+              </w:rPr>
+              <w:t>)</w:t>
+            </w:r>
+          </w:p>
+        </w:tc>
+      </w:tr>
+      <w:tr>
+        <w:tc>
+          <w:tcPr>
+            <w:tcW w:w="1701" w:type="dxa"/>
+          </w:tcPr>
+          <w:p>
+            <w:pPr>
+              <w:ind w:firstLine="0"/>
+              <w:jc w:val="center"/>
+            </w:pPr>
+            <w:r>
+              <w:rPr>
+                <w:lang w:val="en-US"/>
+              </w:rPr>
+              <w:t>(2.5; 1)</w:t>
+            </w:r>
+          </w:p>
+        </w:tc>
+        <w:tc>
+          <w:tcPr>
+            <w:tcW w:w="1589" w:type="dxa"/>
+          </w:tcPr>
+          <w:p>
+            <w:pPr>
+              <w:ind w:firstLine="0"/>
+              <w:jc w:val="center"/>
+              <w:rPr>
+                <w:lang w:val="en-US"/>
+              </w:rPr>
+            </w:pPr>
+            <w:r>
+              <w:rPr>
+                <w:lang w:val="en-US"/>
+              </w:rPr>
+              <w:t>0.001</w:t>
+            </w:r>
+          </w:p>
+        </w:tc>
+        <w:tc>
+          <w:tcPr>
+            <w:tcW w:w="1530" w:type="dxa"/>
+          </w:tcPr>
+          <w:p>
+            <w:pPr>
+              <w:ind w:firstLine="0"/>
+              <w:jc w:val="center"/>
+              <w:rPr>
+                <w:lang w:val="en-US"/>
+              </w:rPr>
+            </w:pPr>
+            <w:r>
+              <w:rPr>
+                <w:lang w:val="en-US"/>
+              </w:rPr>
+              <w:t>7</w:t>
+            </w:r>
+          </w:p>
+        </w:tc>
+        <w:tc>
+          <w:tcPr>
+            <w:tcW w:w="2268" w:type="dxa"/>
+          </w:tcPr>
+          <w:p>
+            <w:pPr>
+              <w:ind w:firstLine="0"/>
+              <w:jc w:val="center"/>
+              <w:rPr>
+                <w:lang w:val="en-US"/>
+              </w:rPr>
+            </w:pPr>
+            <w:r>
+              <w:rPr>
+                <w:lang w:val="en-US"/>
+              </w:rPr>
+              <w:t>(3.046, 3.954)</w:t>
+            </w:r>
+          </w:p>
+        </w:tc>
+        <w:tc>
+          <w:tcPr>
+            <w:tcW w:w="2262" w:type="dxa"/>
+          </w:tcPr>
+          <w:p>
+            <w:pPr>
+              <w:ind w:firstLine="0"/>
+              <w:jc w:val="center"/>
+              <w:rPr>
+                <w:lang w:val="en-US"/>
+              </w:rPr>
+            </w:pPr>
+            <w:r>
+              <w:rPr>
+                <w:lang w:val="en-US"/>
+              </w:rPr>
+              <w:t>(18.005)</w:t>
+            </w:r>
+          </w:p>
+        </w:tc>
+      </w:tr>
+      <w:tr>
+        <w:tc>
+          <w:tcPr>
+            <w:tcW w:w="1701" w:type="dxa"/>
+          </w:tcPr>
+          <w:p>
+            <w:pPr>
+              <w:ind w:firstLine="0"/>
+              <w:jc w:val="center"/>
+              <w:rPr>
+                <w:lang w:val="en-US"/>
+              </w:rPr>
+            </w:pPr>
+            <w:r>
+              <w:rPr>
+                <w:lang w:val="en-US"/>
+              </w:rPr>
+              <w:t>(2.5; 1)</w:t>
+            </w:r>
+          </w:p>
+        </w:tc>
+        <w:tc>
+          <w:tcPr>
+            <w:tcW w:w="1589" w:type="dxa"/>
+          </w:tcPr>
+          <w:p>
+            <w:pPr>
+              <w:ind w:firstLine="0"/>
+              <w:jc w:val="center"/>
+              <w:rPr>
+                <w:lang w:val="en-US"/>
+              </w:rPr>
+            </w:pPr>
+            <w:r>
+              <w:rPr>
+                <w:lang w:val="en-US"/>
+              </w:rPr>
+              <w:t>0.0001</w:t>
+            </w:r>
+          </w:p>
+        </w:tc>
+        <w:tc>
+          <w:tcPr>
+            <w:tcW w:w="1530" w:type="dxa"/>
+          </w:tcPr>
+          <w:p>
+            <w:pPr>
+              <w:ind w:firstLine="0"/>
+              <w:jc w:val="center"/>
+              <w:rPr>
+                <w:lang w:val="en-US"/>
+              </w:rPr>
+            </w:pPr>
+            <w:r>
+              <w:rPr>
+                <w:lang w:val="en-US"/>
+              </w:rPr>
+              <w:t>9</w:t>
+            </w:r>
+          </w:p>
+        </w:tc>
+        <w:tc>
+          <w:tcPr>
+            <w:tcW w:w="2268" w:type="dxa"/>
+          </w:tcPr>
+          <w:p>
+            <w:pPr>
+              <w:ind w:firstLine="0"/>
+              <w:jc w:val="center"/>
+              <w:rPr>
+                <w:lang w:val="en-US"/>
+              </w:rPr>
+            </w:pPr>
+            <w:r>
+              <w:rPr>
+                <w:lang w:val="en-US"/>
+              </w:rPr>
+              <w:t>(3.0063, 3.9937)</w:t>
+            </w:r>
+          </w:p>
+        </w:tc>
+        <w:tc>
+          <w:tcPr>
+            <w:tcW w:w="2262" w:type="dxa"/>
+          </w:tcPr>
+          <w:p>
+            <w:pPr>
+              <w:ind w:firstLine="0"/>
+              <w:jc w:val="center"/>
+              <w:rPr>
+                <w:lang w:val="en-US"/>
+              </w:rPr>
+            </w:pPr>
+            <w:r>
+              <w:rPr>
+                <w:lang w:val="en-US"/>
+              </w:rPr>
+              <w:t>(18.0003)</w:t>
+            </w:r>
+          </w:p>
+        </w:tc>
+      </w:tr>
+    </w:tbl>
+    <w:p>
+      <w:pPr>
+        <w:pStyle w:val="a3"/>
       </w:pPr>
       <w:bookmarkStart w:id="0" w:name="_GoBack"/>
       <w:bookmarkEnd w:id="0"/>
     </w:p>
     <w:p>
+      <w:r>
+        <w:rPr>
+          <w:rStyle w:val="10"/>
+        </w:rPr>
+        <w:t>Вывод:</w:t>
+      </w:r>
+      <w:r>
+        <w:t xml:space="preserve"> </w:t>
+      </w:r>
+      <w:r>
+        <w:t>в результате выполнение лабораторной работы я приобрел</w:t>
+      </w:r>
+      <w:r>
+        <w:t xml:space="preserve"> </w:t>
+      </w:r>
+      <w:r>
+        <w:t>практические навык</w:t>
+      </w:r>
+      <w:r>
+        <w:t>и</w:t>
+      </w:r>
+      <w:r>
+        <w:t xml:space="preserve"> для решения </w:t>
+      </w:r>
+      <w:r>
+        <w:t>задач условной минимизации</w:t>
+      </w:r>
+      <w:r>
+        <w:t>.</w:t>
+      </w:r>
+      <w:r>
+        <w:t xml:space="preserve"> Для заданной функции нашел минимум</w:t>
+      </w:r>
+      <w:r>
+        <w:t xml:space="preserve"> в заданной области</w:t>
+      </w:r>
+      <w:r>
+        <w:t xml:space="preserve"> </w:t>
+      </w:r>
+      <w:r>
+        <w:t>методом барьерных функции. Для решение вспомогательной зада</w:t>
+      </w:r>
+      <w:r>
+        <w:t>ч</w:t>
+      </w:r>
+      <w:r>
+        <w:t>и я взял метод градиентного спуска.</w:t>
+      </w:r>
+    </w:p>
+    <w:p>
       <w:pPr>
         <w:ind w:firstLine="0"/>
       </w:pPr>
-    </w:p>
-    <w:p>
-      <w:pPr>
-        <w:ind w:firstLine="0"/>
-      </w:pPr>
-      <w:r>
-        <w:rPr>
-          <w:rStyle w:val="10"/>
-        </w:rPr>
-        <w:t>Вывод:</w:t>
-      </w:r>
-      <w:r>
-        <w:t xml:space="preserve"> </w:t>
-      </w:r>
-      <w:proofErr w:type="spellStart"/>
-      <w:r>
-        <w:t>ывф</w:t>
-      </w:r>
-      <w:proofErr w:type="spellEnd"/>
     </w:p>
     <w:sectPr>
       <w:pgSz w:w="11906" w:h="16838"/>
@@ -1659,6 +5382,95 @@
 <file path=word/numbering.xml><?xml version="1.0" encoding="utf-8"?>
 <w:numbering xmlns:wpc="http://schemas.microsoft.com/office/word/2010/wordprocessingCanvas" xmlns:cx="http://schemas.microsoft.com/office/drawing/2014/chartex" xmlns:mc="http://schemas.openxmlformats.org/markup-compatibility/2006" xmlns:o="urn:schemas-microsoft-com:office:office" xmlns:r="http://schemas.openxmlformats.org/officeDocument/2006/relationships" xmlns:m="http://schemas.openxmlformats.org/officeDocument/2006/math" xmlns:v="urn:schemas-microsoft-com:vml" xmlns:wp14="http://schemas.microsoft.com/office/word/2010/wordprocessingDrawing" xmlns:wp="http://schemas.openxmlformats.org/drawingml/2006/wordprocessingDrawing" xmlns:w10="urn:schemas-microsoft-com:office:word" xmlns:w="http://schemas.openxmlformats.org/wordprocessingml/2006/main" xmlns:w14="http://schemas.microsoft.com/office/word/2010/wordml" xmlns:w15="http://schemas.microsoft.com/office/word/2012/wordml" xmlns:w16se="http://schemas.microsoft.com/office/word/2015/wordml/symex" xmlns:wpg="http://schemas.microsoft.com/office/word/2010/wordprocessingGroup" xmlns:wpi="http://schemas.microsoft.com/office/word/2010/wordprocessingInk" xmlns:wne="http://schemas.microsoft.com/office/word/2006/wordml" xmlns:wps="http://schemas.microsoft.com/office/word/2010/wordprocessingShape" mc:Ignorable="w14 w15 w16se wp14">
   <w:abstractNum w:abstractNumId="0" w15:restartNumberingAfterBreak="0">
+    <w:nsid w:val="00A44419"/>
+    <w:multiLevelType w:val="hybridMultilevel"/>
+    <w:tmpl w:val="6E1A5FC4"/>
+    <w:lvl w:ilvl="0" w:tplc="66649584">
+      <w:start w:val="1"/>
+      <w:numFmt w:val="decimal"/>
+      <w:lvlText w:val="%1."/>
+      <w:lvlJc w:val="left"/>
+      <w:pPr>
+        <w:ind w:left="1069" w:hanging="360"/>
+      </w:pPr>
+      <w:rPr>
+        <w:rFonts w:hint="default"/>
+      </w:rPr>
+    </w:lvl>
+    <w:lvl w:ilvl="1" w:tplc="04190019" w:tentative="1">
+      <w:start w:val="1"/>
+      <w:numFmt w:val="lowerLetter"/>
+      <w:lvlText w:val="%2."/>
+      <w:lvlJc w:val="left"/>
+      <w:pPr>
+        <w:ind w:left="1789" w:hanging="360"/>
+      </w:pPr>
+    </w:lvl>
+    <w:lvl w:ilvl="2" w:tplc="0419001B" w:tentative="1">
+      <w:start w:val="1"/>
+      <w:numFmt w:val="lowerRoman"/>
+      <w:lvlText w:val="%3."/>
+      <w:lvlJc w:val="right"/>
+      <w:pPr>
+        <w:ind w:left="2509" w:hanging="180"/>
+      </w:pPr>
+    </w:lvl>
+    <w:lvl w:ilvl="3" w:tplc="0419000F" w:tentative="1">
+      <w:start w:val="1"/>
+      <w:numFmt w:val="decimal"/>
+      <w:lvlText w:val="%4."/>
+      <w:lvlJc w:val="left"/>
+      <w:pPr>
+        <w:ind w:left="3229" w:hanging="360"/>
+      </w:pPr>
+    </w:lvl>
+    <w:lvl w:ilvl="4" w:tplc="04190019" w:tentative="1">
+      <w:start w:val="1"/>
+      <w:numFmt w:val="lowerLetter"/>
+      <w:lvlText w:val="%5."/>
+      <w:lvlJc w:val="left"/>
+      <w:pPr>
+        <w:ind w:left="3949" w:hanging="360"/>
+      </w:pPr>
+    </w:lvl>
+    <w:lvl w:ilvl="5" w:tplc="0419001B" w:tentative="1">
+      <w:start w:val="1"/>
+      <w:numFmt w:val="lowerRoman"/>
+      <w:lvlText w:val="%6."/>
+      <w:lvlJc w:val="right"/>
+      <w:pPr>
+        <w:ind w:left="4669" w:hanging="180"/>
+      </w:pPr>
+    </w:lvl>
+    <w:lvl w:ilvl="6" w:tplc="0419000F" w:tentative="1">
+      <w:start w:val="1"/>
+      <w:numFmt w:val="decimal"/>
+      <w:lvlText w:val="%7."/>
+      <w:lvlJc w:val="left"/>
+      <w:pPr>
+        <w:ind w:left="5389" w:hanging="360"/>
+      </w:pPr>
+    </w:lvl>
+    <w:lvl w:ilvl="7" w:tplc="04190019" w:tentative="1">
+      <w:start w:val="1"/>
+      <w:numFmt w:val="lowerLetter"/>
+      <w:lvlText w:val="%8."/>
+      <w:lvlJc w:val="left"/>
+      <w:pPr>
+        <w:ind w:left="6109" w:hanging="360"/>
+      </w:pPr>
+    </w:lvl>
+    <w:lvl w:ilvl="8" w:tplc="0419001B" w:tentative="1">
+      <w:start w:val="1"/>
+      <w:numFmt w:val="lowerRoman"/>
+      <w:lvlText w:val="%9."/>
+      <w:lvlJc w:val="right"/>
+      <w:pPr>
+        <w:ind w:left="6829" w:hanging="180"/>
+      </w:pPr>
+    </w:lvl>
+  </w:abstractNum>
+  <w:abstractNum w:abstractNumId="1" w15:restartNumberingAfterBreak="0">
     <w:nsid w:val="6A0D4EBF"/>
     <w:multiLevelType w:val="multilevel"/>
     <w:tmpl w:val="C9B0E436"/>
@@ -1780,6 +5592,9 @@
     </w:lvl>
   </w:abstractNum>
   <w:num w:numId="1">
+    <w:abstractNumId w:val="1"/>
+  </w:num>
+  <w:num w:numId="2">
     <w:abstractNumId w:val="0"/>
   </w:num>
 </w:numbering>
@@ -2178,7 +5993,7 @@
   <w:style w:type="paragraph" w:default="1" w:styleId="a">
     <w:name w:val="Normal"/>
     <w:qFormat/>
-    <w:rsid w:val="00565856"/>
+    <w:rsid w:val="00AD3248"/>
     <w:pPr>
       <w:spacing w:after="40" w:line="240" w:lineRule="auto"/>
       <w:ind w:firstLine="709"/>
@@ -2236,6 +6051,7 @@
   <w:style w:type="character" w:default="1" w:styleId="a0">
     <w:name w:val="Default Paragraph Font"/>
     <w:uiPriority w:val="1"/>
+    <w:semiHidden/>
     <w:unhideWhenUsed/>
   </w:style>
   <w:style w:type="table" w:default="1" w:styleId="a1">
@@ -2311,6 +6127,36 @@
     <w:rPr>
       <w:color w:val="808080"/>
     </w:rPr>
+  </w:style>
+  <w:style w:type="paragraph" w:styleId="a5">
+    <w:name w:val="List Paragraph"/>
+    <w:basedOn w:val="a"/>
+    <w:uiPriority w:val="34"/>
+    <w:qFormat/>
+    <w:rsid w:val="00B22022"/>
+    <w:pPr>
+      <w:ind w:left="720"/>
+      <w:contextualSpacing/>
+    </w:pPr>
+  </w:style>
+  <w:style w:type="table" w:styleId="a6">
+    <w:name w:val="Table Grid"/>
+    <w:basedOn w:val="a1"/>
+    <w:uiPriority w:val="39"/>
+    <w:rsid w:val="00D57515"/>
+    <w:pPr>
+      <w:spacing w:after="0" w:line="240" w:lineRule="auto"/>
+    </w:pPr>
+    <w:tblPr>
+      <w:tblBorders>
+        <w:top w:val="single" w:sz="4" w:space="0" w:color="auto"/>
+        <w:left w:val="single" w:sz="4" w:space="0" w:color="auto"/>
+        <w:bottom w:val="single" w:sz="4" w:space="0" w:color="auto"/>
+        <w:right w:val="single" w:sz="4" w:space="0" w:color="auto"/>
+        <w:insideH w:val="single" w:sz="4" w:space="0" w:color="auto"/>
+        <w:insideV w:val="single" w:sz="4" w:space="0" w:color="auto"/>
+      </w:tblBorders>
+    </w:tblPr>
   </w:style>
 </w:styles>
 </file>

</xml_diff>